<commit_message>
Update the lab document
</commit_message>
<xml_diff>
--- a/lab11/CSCI1411-Lab11-PA3 prep and Clion.docx
+++ b/lab11/CSCI1411-Lab11-PA3 prep and Clion.docx
@@ -2283,16 +2283,204 @@
           <w:rFonts w:cs="Courier New"/>
         </w:rPr>
       </w:pPr>
-      <w:r>
+      <w:bookmarkStart w:id="0" w:name="_GoBack"/>
+      <w:bookmarkEnd w:id="0"/>
+    </w:p>
+    <w:p>
+      <w:pPr>
+        <w:rPr>
+          <w:b/>
+        </w:rPr>
+      </w:pPr>
+      <w:r>
+        <w:rPr>
+          <w:b/>
+        </w:rPr>
+        <w:t>Part I</w:t>
+      </w:r>
+      <w:r>
+        <w:rPr>
+          <w:b/>
+        </w:rPr>
+        <w:t>I</w:t>
+      </w:r>
+      <w:r>
+        <w:rPr>
+          <w:b/>
+        </w:rPr>
+        <w:t xml:space="preserve"> </w:t>
+      </w:r>
+      <w:r>
+        <w:rPr>
+          <w:b/>
+        </w:rPr>
+        <w:t>-</w:t>
+      </w:r>
+      <w:r>
+        <w:rPr>
+          <w:b/>
+        </w:rPr>
+        <w:t xml:space="preserve"> outline</w:t>
+      </w:r>
+      <w:r>
+        <w:rPr>
+          <w:b/>
+        </w:rPr>
+        <w:t>/pseudo-code/algorithms (5 pts)</w:t>
+      </w:r>
+    </w:p>
+    <w:p>
+      <w:pPr>
+        <w:autoSpaceDE w:val="0"/>
+        <w:autoSpaceDN w:val="0"/>
+        <w:adjustRightInd w:val="0"/>
+        <w:spacing w:after="0" w:line="240" w:lineRule="auto"/>
         <w:rPr>
           <w:rFonts w:cs="Courier New"/>
+        </w:rPr>
+      </w:pPr>
+      <w:r>
+        <w:rPr>
+          <w:rFonts w:cs="Courier New"/>
+        </w:rPr>
+        <w:t>Using the debugger is a key skill that you will use often, especially when dealing with pointers.  Every time you use a new Individual Development Environment (IDE), you should learn how to use the debugger, and what kind of information this debugger will give you.</w:t>
+      </w:r>
+    </w:p>
+    <w:p>
+      <w:pPr>
+        <w:autoSpaceDE w:val="0"/>
+        <w:autoSpaceDN w:val="0"/>
+        <w:adjustRightInd w:val="0"/>
+        <w:spacing w:after="0" w:line="240" w:lineRule="auto"/>
+        <w:rPr>
+          <w:rFonts w:cs="Courier New"/>
+        </w:rPr>
+      </w:pPr>
+    </w:p>
+    <w:p>
+      <w:pPr>
+        <w:pStyle w:val="ListParagraph"/>
+        <w:numPr>
+          <w:ilvl w:val="0"/>
+          <w:numId w:val="27"/>
+        </w:numPr>
+        <w:autoSpaceDE w:val="0"/>
+        <w:autoSpaceDN w:val="0"/>
+        <w:adjustRightInd w:val="0"/>
+        <w:spacing w:after="0" w:line="240" w:lineRule="auto"/>
+        <w:rPr>
+          <w:rFonts w:cs="Courier New"/>
+        </w:rPr>
+      </w:pPr>
+      <w:r>
+        <w:rPr>
+          <w:rFonts w:cs="Courier New"/>
+        </w:rPr>
+        <w:t>In the main.cpp</w:t>
+      </w:r>
+      <w:r>
+        <w:rPr>
+          <w:rFonts w:cs="Courier New"/>
+        </w:rPr>
+        <w:t>, click just to the right of the number  on the line</w:t>
+      </w:r>
+    </w:p>
+    <w:p>
+      <w:pPr>
+        <w:autoSpaceDE w:val="0"/>
+        <w:autoSpaceDN w:val="0"/>
+        <w:adjustRightInd w:val="0"/>
+        <w:spacing w:after="0" w:line="240" w:lineRule="auto"/>
+        <w:rPr>
+          <w:rFonts w:cs="Courier New"/>
+        </w:rPr>
+      </w:pPr>
+      <w:proofErr w:type="spellStart"/>
+      <w:r>
+        <w:rPr>
+          <w:rFonts w:cs="Courier New"/>
+        </w:rPr>
+        <w:t>myString.dynamicArray</w:t>
+      </w:r>
+      <w:proofErr w:type="spellEnd"/>
+      <w:r>
+        <w:rPr>
+          <w:rFonts w:cs="Courier New"/>
+        </w:rPr>
+        <w:t>[</w:t>
+      </w:r>
+      <w:proofErr w:type="spellStart"/>
+      <w:r>
+        <w:rPr>
+          <w:rFonts w:cs="Courier New"/>
+        </w:rPr>
+        <w:t>i</w:t>
+      </w:r>
+      <w:proofErr w:type="spellEnd"/>
+      <w:r>
+        <w:rPr>
+          <w:rFonts w:cs="Courier New"/>
+        </w:rPr>
+        <w:t>] = string1[</w:t>
+      </w:r>
+      <w:proofErr w:type="spellStart"/>
+      <w:r>
+        <w:rPr>
+          <w:rFonts w:cs="Courier New"/>
+        </w:rPr>
+        <w:t>i</w:t>
+      </w:r>
+      <w:proofErr w:type="spellEnd"/>
+      <w:r>
+        <w:rPr>
+          <w:rFonts w:cs="Courier New"/>
+        </w:rPr>
+        <w:t>];</w:t>
+      </w:r>
+    </w:p>
+    <w:p>
+      <w:pPr>
+        <w:pStyle w:val="ListParagraph"/>
+        <w:numPr>
+          <w:ilvl w:val="0"/>
+          <w:numId w:val="27"/>
+        </w:numPr>
+        <w:autoSpaceDE w:val="0"/>
+        <w:autoSpaceDN w:val="0"/>
+        <w:adjustRightInd w:val="0"/>
+        <w:spacing w:after="0" w:line="240" w:lineRule="auto"/>
+        <w:rPr>
+          <w:rFonts w:cs="Courier New"/>
+        </w:rPr>
+      </w:pPr>
+      <w:r>
+        <w:rPr>
+          <w:rFonts w:cs="Courier New"/>
+        </w:rPr>
+        <w:t>and you will get a red circle</w:t>
+      </w:r>
+    </w:p>
+    <w:p>
+      <w:pPr>
+        <w:pStyle w:val="ListParagraph"/>
+        <w:autoSpaceDE w:val="0"/>
+        <w:autoSpaceDN w:val="0"/>
+        <w:adjustRightInd w:val="0"/>
+        <w:spacing w:after="0" w:line="240" w:lineRule="auto"/>
+        <w:ind w:left="360"/>
+        <w:rPr>
+          <w:rFonts w:cs="Courier New"/>
+        </w:rPr>
+      </w:pPr>
+      <w:r>
+        <w:rPr>
           <w:noProof/>
         </w:rPr>
         <w:drawing>
-          <wp:inline distT="0" distB="0" distL="0" distR="0" wp14:anchorId="17EEAAAE" wp14:editId="143F3F41">
-            <wp:extent cx="5924550" cy="3333750"/>
+          <wp:inline distT="0" distB="0" distL="0" distR="0" wp14:anchorId="1737B359" wp14:editId="3F205FF0">
+            <wp:extent cx="5943600" cy="1511935"/>
             <wp:effectExtent l="0" t="0" r="0" b="0"/>
-            <wp:docPr id="5" name="Picture 5" descr="C:\Users\billinja\Documents\edu-csci1411\lab11\screenshots\lab11a1.PNG"/>
+            <wp:docPr id="6" name="Picture 6"/>
             <wp:cNvGraphicFramePr>
               <a:graphicFrameLocks xmlns:a="http://schemas.openxmlformats.org/drawingml/2006/main" noChangeAspect="1"/>
             </wp:cNvGraphicFramePr>
@@ -2300,13 +2488,201 @@
               <a:graphicData uri="http://schemas.openxmlformats.org/drawingml/2006/picture">
                 <pic:pic xmlns:pic="http://schemas.openxmlformats.org/drawingml/2006/picture">
                   <pic:nvPicPr>
-                    <pic:cNvPr id="0" name="Picture 2" descr="C:\Users\billinja\Documents\edu-csci1411\lab11\screenshots\lab11a1.PNG"/>
+                    <pic:cNvPr id="1" name=""/>
+                    <pic:cNvPicPr/>
+                  </pic:nvPicPr>
+                  <pic:blipFill>
+                    <a:blip r:embed="rId10"/>
+                    <a:stretch>
+                      <a:fillRect/>
+                    </a:stretch>
+                  </pic:blipFill>
+                  <pic:spPr>
+                    <a:xfrm>
+                      <a:off x="0" y="0"/>
+                      <a:ext cx="5943600" cy="1511935"/>
+                    </a:xfrm>
+                    <a:prstGeom prst="rect">
+                      <a:avLst/>
+                    </a:prstGeom>
+                  </pic:spPr>
+                </pic:pic>
+              </a:graphicData>
+            </a:graphic>
+          </wp:inline>
+        </w:drawing>
+      </w:r>
+    </w:p>
+    <w:p>
+      <w:pPr>
+        <w:pStyle w:val="ListParagraph"/>
+        <w:numPr>
+          <w:ilvl w:val="0"/>
+          <w:numId w:val="27"/>
+        </w:numPr>
+      </w:pPr>
+      <w:r>
+        <w:t>Now Run-&gt;Build</w:t>
+      </w:r>
+    </w:p>
+    <w:p>
+      <w:pPr>
+        <w:pStyle w:val="ListParagraph"/>
+        <w:numPr>
+          <w:ilvl w:val="0"/>
+          <w:numId w:val="27"/>
+        </w:numPr>
+      </w:pPr>
+      <w:r>
+        <w:t>Run Debug Lab 11a</w:t>
+      </w:r>
+    </w:p>
+    <w:p>
+      <w:pPr>
+        <w:pStyle w:val="ListParagraph"/>
+        <w:numPr>
+          <w:ilvl w:val="0"/>
+          <w:numId w:val="27"/>
+        </w:numPr>
+      </w:pPr>
+      <w:r>
+        <w:lastRenderedPageBreak/>
+        <w:t>You should get a black screen asking you to type a String.  Type in your first and last name.  Once you type that string you should get some information in the main.cpp and windows below</w:t>
+      </w:r>
+      <w:r>
+        <w:t>, under Debugger tab</w:t>
+      </w:r>
+    </w:p>
+    <w:p>
+      <w:r>
+        <w:rPr>
+          <w:noProof/>
+        </w:rPr>
+        <w:drawing>
+          <wp:inline distT="0" distB="0" distL="0" distR="0" wp14:anchorId="5F9C2590" wp14:editId="6CEB82E2">
+            <wp:extent cx="4699000" cy="2001593"/>
+            <wp:effectExtent l="0" t="0" r="6350" b="0"/>
+            <wp:docPr id="4" name="Picture 4"/>
+            <wp:cNvGraphicFramePr>
+              <a:graphicFrameLocks xmlns:a="http://schemas.openxmlformats.org/drawingml/2006/main" noChangeAspect="1"/>
+            </wp:cNvGraphicFramePr>
+            <a:graphic xmlns:a="http://schemas.openxmlformats.org/drawingml/2006/main">
+              <a:graphicData uri="http://schemas.openxmlformats.org/drawingml/2006/picture">
+                <pic:pic xmlns:pic="http://schemas.openxmlformats.org/drawingml/2006/picture">
+                  <pic:nvPicPr>
+                    <pic:cNvPr id="1" name=""/>
+                    <pic:cNvPicPr/>
+                  </pic:nvPicPr>
+                  <pic:blipFill>
+                    <a:blip r:embed="rId11"/>
+                    <a:stretch>
+                      <a:fillRect/>
+                    </a:stretch>
+                  </pic:blipFill>
+                  <pic:spPr>
+                    <a:xfrm>
+                      <a:off x="0" y="0"/>
+                      <a:ext cx="4724503" cy="2012456"/>
+                    </a:xfrm>
+                    <a:prstGeom prst="rect">
+                      <a:avLst/>
+                    </a:prstGeom>
+                  </pic:spPr>
+                </pic:pic>
+              </a:graphicData>
+            </a:graphic>
+          </wp:inline>
+        </w:drawing>
+      </w:r>
+    </w:p>
+    <w:p>
+      <w:pPr>
+        <w:pStyle w:val="ListParagraph"/>
+        <w:numPr>
+          <w:ilvl w:val="0"/>
+          <w:numId w:val="28"/>
+        </w:numPr>
+      </w:pPr>
+      <w:r>
+        <w:t xml:space="preserve">Hit the &gt; arrow on </w:t>
+      </w:r>
+      <w:proofErr w:type="spellStart"/>
+      <w:r>
+        <w:t>myString</w:t>
+      </w:r>
+      <w:proofErr w:type="spellEnd"/>
+      <w:r>
+        <w:t xml:space="preserve"> to expand it.  </w:t>
+      </w:r>
+      <w:r>
+        <w:t xml:space="preserve">Click on the </w:t>
+      </w:r>
+      <w:r>
+        <w:t xml:space="preserve">blue down arrow (Step Over) as many times as there are characters.  Note that the for loop is changing the value of </w:t>
+      </w:r>
+      <w:proofErr w:type="spellStart"/>
+      <w:r>
+        <w:t>myString</w:t>
+      </w:r>
+      <w:proofErr w:type="spellEnd"/>
+      <w:r>
+        <w:t xml:space="preserve">. </w:t>
+      </w:r>
+    </w:p>
+    <w:p>
+      <w:pPr>
+        <w:pStyle w:val="ListParagraph"/>
+        <w:numPr>
+          <w:ilvl w:val="0"/>
+          <w:numId w:val="29"/>
+        </w:numPr>
+      </w:pPr>
+      <w:r>
+        <w:t xml:space="preserve">When you have copied your entire name to </w:t>
+      </w:r>
+      <w:proofErr w:type="spellStart"/>
+      <w:r>
+        <w:t>myString</w:t>
+      </w:r>
+      <w:proofErr w:type="spellEnd"/>
+      <w:r>
+        <w:t xml:space="preserve"> (including the last ‘\0’ string delimiter) make a </w:t>
+      </w:r>
+      <w:r>
+        <w:rPr>
+          <w:b/>
+          <w:u w:val="single"/>
+        </w:rPr>
+        <w:t>screen shot</w:t>
+      </w:r>
+      <w:r>
+        <w:t xml:space="preserve"> of the Debugger frame and place it below:</w:t>
+      </w:r>
+    </w:p>
+    <w:p>
+      <w:r>
+        <w:rPr>
+          <w:noProof/>
+        </w:rPr>
+        <w:drawing>
+          <wp:inline distT="0" distB="0" distL="0" distR="0" wp14:anchorId="3F8011EA" wp14:editId="49249F1A">
+            <wp:extent cx="5924550" cy="3333750"/>
+            <wp:effectExtent l="0" t="0" r="0" b="0"/>
+            <wp:docPr id="7" name="Picture 7" descr="C:\Users\billinja\Documents\edu-csci1411\lab11\screenshots\lab11a1.PNG"/>
+            <wp:cNvGraphicFramePr>
+              <a:graphicFrameLocks xmlns:a="http://schemas.openxmlformats.org/drawingml/2006/main" noChangeAspect="1"/>
+            </wp:cNvGraphicFramePr>
+            <a:graphic xmlns:a="http://schemas.openxmlformats.org/drawingml/2006/main">
+              <a:graphicData uri="http://schemas.openxmlformats.org/drawingml/2006/picture">
+                <pic:pic xmlns:pic="http://schemas.openxmlformats.org/drawingml/2006/picture">
+                  <pic:nvPicPr>
+                    <pic:cNvPr id="0" name="Picture 3" descr="C:\Users\billinja\Documents\edu-csci1411\lab11\screenshots\lab11a1.PNG"/>
                     <pic:cNvPicPr>
                       <a:picLocks noChangeAspect="1" noChangeArrowheads="1"/>
                     </pic:cNvPicPr>
                   </pic:nvPicPr>
                   <pic:blipFill>
-                    <a:blip r:embed="rId10" cstate="print">
+                    <a:blip r:embed="rId12" cstate="print">
                       <a:extLst>
                         <a:ext uri="{28A0092B-C50C-407E-A947-70E740481C1C}">
                           <a14:useLocalDpi xmlns:a14="http://schemas.microsoft.com/office/drawing/2010/main" val="0"/>
@@ -2360,435 +2736,6 @@
         <w:rPr>
           <w:b/>
         </w:rPr>
-        <w:t xml:space="preserve"> </w:t>
-      </w:r>
-      <w:r>
-        <w:rPr>
-          <w:b/>
-        </w:rPr>
-        <w:t>-</w:t>
-      </w:r>
-      <w:r>
-        <w:rPr>
-          <w:b/>
-        </w:rPr>
-        <w:t xml:space="preserve"> outline</w:t>
-      </w:r>
-      <w:r>
-        <w:rPr>
-          <w:b/>
-        </w:rPr>
-        <w:t>/pseudo-code/algorithms (5 pts)</w:t>
-      </w:r>
-    </w:p>
-    <w:p>
-      <w:pPr>
-        <w:autoSpaceDE w:val="0"/>
-        <w:autoSpaceDN w:val="0"/>
-        <w:adjustRightInd w:val="0"/>
-        <w:spacing w:after="0" w:line="240" w:lineRule="auto"/>
-        <w:rPr>
-          <w:rFonts w:cs="Courier New"/>
-        </w:rPr>
-      </w:pPr>
-      <w:r>
-        <w:rPr>
-          <w:rFonts w:cs="Courier New"/>
-        </w:rPr>
-        <w:lastRenderedPageBreak/>
-        <w:t>Using the debugger is a key skill that you will use often, especially when dealing with pointers.  Every time you use a new Individual Development Environment (IDE), you should learn how to use the debugger, and what kind of information this debugger will give you.</w:t>
-      </w:r>
-    </w:p>
-    <w:p>
-      <w:pPr>
-        <w:autoSpaceDE w:val="0"/>
-        <w:autoSpaceDN w:val="0"/>
-        <w:adjustRightInd w:val="0"/>
-        <w:spacing w:after="0" w:line="240" w:lineRule="auto"/>
-        <w:rPr>
-          <w:rFonts w:cs="Courier New"/>
-        </w:rPr>
-      </w:pPr>
-    </w:p>
-    <w:p>
-      <w:pPr>
-        <w:pStyle w:val="ListParagraph"/>
-        <w:numPr>
-          <w:ilvl w:val="0"/>
-          <w:numId w:val="27"/>
-        </w:numPr>
-        <w:autoSpaceDE w:val="0"/>
-        <w:autoSpaceDN w:val="0"/>
-        <w:adjustRightInd w:val="0"/>
-        <w:spacing w:after="0" w:line="240" w:lineRule="auto"/>
-        <w:rPr>
-          <w:rFonts w:cs="Courier New"/>
-        </w:rPr>
-      </w:pPr>
-      <w:r>
-        <w:rPr>
-          <w:rFonts w:cs="Courier New"/>
-        </w:rPr>
-        <w:t>In the main.cpp</w:t>
-      </w:r>
-      <w:r>
-        <w:rPr>
-          <w:rFonts w:cs="Courier New"/>
-        </w:rPr>
-        <w:t>, click just to the right of the number  on the line</w:t>
-      </w:r>
-    </w:p>
-    <w:p>
-      <w:pPr>
-        <w:autoSpaceDE w:val="0"/>
-        <w:autoSpaceDN w:val="0"/>
-        <w:adjustRightInd w:val="0"/>
-        <w:spacing w:after="0" w:line="240" w:lineRule="auto"/>
-        <w:rPr>
-          <w:rFonts w:cs="Courier New"/>
-        </w:rPr>
-      </w:pPr>
-      <w:proofErr w:type="spellStart"/>
-      <w:r>
-        <w:rPr>
-          <w:rFonts w:cs="Courier New"/>
-        </w:rPr>
-        <w:t>myString.dynamicArray</w:t>
-      </w:r>
-      <w:proofErr w:type="spellEnd"/>
-      <w:r>
-        <w:rPr>
-          <w:rFonts w:cs="Courier New"/>
-        </w:rPr>
-        <w:t>[</w:t>
-      </w:r>
-      <w:proofErr w:type="spellStart"/>
-      <w:r>
-        <w:rPr>
-          <w:rFonts w:cs="Courier New"/>
-        </w:rPr>
-        <w:t>i</w:t>
-      </w:r>
-      <w:proofErr w:type="spellEnd"/>
-      <w:r>
-        <w:rPr>
-          <w:rFonts w:cs="Courier New"/>
-        </w:rPr>
-        <w:t>] = string1[</w:t>
-      </w:r>
-      <w:proofErr w:type="spellStart"/>
-      <w:r>
-        <w:rPr>
-          <w:rFonts w:cs="Courier New"/>
-        </w:rPr>
-        <w:t>i</w:t>
-      </w:r>
-      <w:proofErr w:type="spellEnd"/>
-      <w:r>
-        <w:rPr>
-          <w:rFonts w:cs="Courier New"/>
-        </w:rPr>
-        <w:t>];</w:t>
-      </w:r>
-    </w:p>
-    <w:p>
-      <w:pPr>
-        <w:pStyle w:val="ListParagraph"/>
-        <w:numPr>
-          <w:ilvl w:val="0"/>
-          <w:numId w:val="27"/>
-        </w:numPr>
-        <w:autoSpaceDE w:val="0"/>
-        <w:autoSpaceDN w:val="0"/>
-        <w:adjustRightInd w:val="0"/>
-        <w:spacing w:after="0" w:line="240" w:lineRule="auto"/>
-        <w:rPr>
-          <w:rFonts w:cs="Courier New"/>
-        </w:rPr>
-      </w:pPr>
-      <w:r>
-        <w:rPr>
-          <w:rFonts w:cs="Courier New"/>
-        </w:rPr>
-        <w:t>and you will get a red circle</w:t>
-      </w:r>
-    </w:p>
-    <w:p>
-      <w:pPr>
-        <w:pStyle w:val="ListParagraph"/>
-        <w:autoSpaceDE w:val="0"/>
-        <w:autoSpaceDN w:val="0"/>
-        <w:adjustRightInd w:val="0"/>
-        <w:spacing w:after="0" w:line="240" w:lineRule="auto"/>
-        <w:ind w:left="360"/>
-        <w:rPr>
-          <w:rFonts w:cs="Courier New"/>
-        </w:rPr>
-      </w:pPr>
-      <w:r>
-        <w:rPr>
-          <w:noProof/>
-        </w:rPr>
-        <w:drawing>
-          <wp:inline distT="0" distB="0" distL="0" distR="0" wp14:anchorId="1737B359" wp14:editId="3F205FF0">
-            <wp:extent cx="5943600" cy="1511935"/>
-            <wp:effectExtent l="0" t="0" r="0" b="0"/>
-            <wp:docPr id="6" name="Picture 6"/>
-            <wp:cNvGraphicFramePr>
-              <a:graphicFrameLocks xmlns:a="http://schemas.openxmlformats.org/drawingml/2006/main" noChangeAspect="1"/>
-            </wp:cNvGraphicFramePr>
-            <a:graphic xmlns:a="http://schemas.openxmlformats.org/drawingml/2006/main">
-              <a:graphicData uri="http://schemas.openxmlformats.org/drawingml/2006/picture">
-                <pic:pic xmlns:pic="http://schemas.openxmlformats.org/drawingml/2006/picture">
-                  <pic:nvPicPr>
-                    <pic:cNvPr id="1" name=""/>
-                    <pic:cNvPicPr/>
-                  </pic:nvPicPr>
-                  <pic:blipFill>
-                    <a:blip r:embed="rId11"/>
-                    <a:stretch>
-                      <a:fillRect/>
-                    </a:stretch>
-                  </pic:blipFill>
-                  <pic:spPr>
-                    <a:xfrm>
-                      <a:off x="0" y="0"/>
-                      <a:ext cx="5943600" cy="1511935"/>
-                    </a:xfrm>
-                    <a:prstGeom prst="rect">
-                      <a:avLst/>
-                    </a:prstGeom>
-                  </pic:spPr>
-                </pic:pic>
-              </a:graphicData>
-            </a:graphic>
-          </wp:inline>
-        </w:drawing>
-      </w:r>
-    </w:p>
-    <w:p>
-      <w:pPr>
-        <w:pStyle w:val="ListParagraph"/>
-        <w:numPr>
-          <w:ilvl w:val="0"/>
-          <w:numId w:val="27"/>
-        </w:numPr>
-      </w:pPr>
-      <w:r>
-        <w:t>Now Run-&gt;Build</w:t>
-      </w:r>
-    </w:p>
-    <w:p>
-      <w:pPr>
-        <w:pStyle w:val="ListParagraph"/>
-        <w:numPr>
-          <w:ilvl w:val="0"/>
-          <w:numId w:val="27"/>
-        </w:numPr>
-      </w:pPr>
-      <w:r>
-        <w:t>Run Debug Lab 11a</w:t>
-      </w:r>
-    </w:p>
-    <w:p>
-      <w:pPr>
-        <w:pStyle w:val="ListParagraph"/>
-        <w:numPr>
-          <w:ilvl w:val="0"/>
-          <w:numId w:val="27"/>
-        </w:numPr>
-      </w:pPr>
-      <w:r>
-        <w:t>You should get a black screen asking you to type a String.  Type in your first and last name.  Once you type that string you should get some information in the main.cpp and windows below</w:t>
-      </w:r>
-      <w:r>
-        <w:t>, under Debugger tab</w:t>
-      </w:r>
-    </w:p>
-    <w:p>
-      <w:r>
-        <w:rPr>
-          <w:noProof/>
-        </w:rPr>
-        <w:drawing>
-          <wp:inline distT="0" distB="0" distL="0" distR="0" wp14:anchorId="5F9C2590" wp14:editId="6CEB82E2">
-            <wp:extent cx="4699000" cy="2001593"/>
-            <wp:effectExtent l="0" t="0" r="6350" b="0"/>
-            <wp:docPr id="4" name="Picture 4"/>
-            <wp:cNvGraphicFramePr>
-              <a:graphicFrameLocks xmlns:a="http://schemas.openxmlformats.org/drawingml/2006/main" noChangeAspect="1"/>
-            </wp:cNvGraphicFramePr>
-            <a:graphic xmlns:a="http://schemas.openxmlformats.org/drawingml/2006/main">
-              <a:graphicData uri="http://schemas.openxmlformats.org/drawingml/2006/picture">
-                <pic:pic xmlns:pic="http://schemas.openxmlformats.org/drawingml/2006/picture">
-                  <pic:nvPicPr>
-                    <pic:cNvPr id="1" name=""/>
-                    <pic:cNvPicPr/>
-                  </pic:nvPicPr>
-                  <pic:blipFill>
-                    <a:blip r:embed="rId12"/>
-                    <a:stretch>
-                      <a:fillRect/>
-                    </a:stretch>
-                  </pic:blipFill>
-                  <pic:spPr>
-                    <a:xfrm>
-                      <a:off x="0" y="0"/>
-                      <a:ext cx="4724503" cy="2012456"/>
-                    </a:xfrm>
-                    <a:prstGeom prst="rect">
-                      <a:avLst/>
-                    </a:prstGeom>
-                  </pic:spPr>
-                </pic:pic>
-              </a:graphicData>
-            </a:graphic>
-          </wp:inline>
-        </w:drawing>
-      </w:r>
-    </w:p>
-    <w:p>
-      <w:pPr>
-        <w:pStyle w:val="ListParagraph"/>
-        <w:numPr>
-          <w:ilvl w:val="0"/>
-          <w:numId w:val="28"/>
-        </w:numPr>
-      </w:pPr>
-      <w:r>
-        <w:t xml:space="preserve">Hit the &gt; arrow on </w:t>
-      </w:r>
-      <w:proofErr w:type="spellStart"/>
-      <w:r>
-        <w:t>myString</w:t>
-      </w:r>
-      <w:proofErr w:type="spellEnd"/>
-      <w:r>
-        <w:t xml:space="preserve"> to expand it.  </w:t>
-      </w:r>
-      <w:r>
-        <w:t xml:space="preserve">Click on the </w:t>
-      </w:r>
-      <w:r>
-        <w:t xml:space="preserve">blue down arrow (Step Over) as many times as there are characters.  Note that the for loop is changing the value of </w:t>
-      </w:r>
-      <w:proofErr w:type="spellStart"/>
-      <w:r>
-        <w:t>myString</w:t>
-      </w:r>
-      <w:proofErr w:type="spellEnd"/>
-      <w:r>
-        <w:t xml:space="preserve">. </w:t>
-      </w:r>
-    </w:p>
-    <w:p>
-      <w:pPr>
-        <w:pStyle w:val="ListParagraph"/>
-        <w:numPr>
-          <w:ilvl w:val="0"/>
-          <w:numId w:val="29"/>
-        </w:numPr>
-      </w:pPr>
-      <w:r>
-        <w:t xml:space="preserve">When you have copied your entire name to </w:t>
-      </w:r>
-      <w:proofErr w:type="spellStart"/>
-      <w:r>
-        <w:t>myString</w:t>
-      </w:r>
-      <w:proofErr w:type="spellEnd"/>
-      <w:r>
-        <w:t xml:space="preserve"> (including the last ‘\0’ string delimiter) make a </w:t>
-      </w:r>
-      <w:r>
-        <w:rPr>
-          <w:b/>
-          <w:u w:val="single"/>
-        </w:rPr>
-        <w:t>screen shot</w:t>
-      </w:r>
-      <w:r>
-        <w:t xml:space="preserve"> of the Debugger frame and place it below:</w:t>
-      </w:r>
-    </w:p>
-    <w:p>
-      <w:r>
-        <w:rPr>
-          <w:noProof/>
-        </w:rPr>
-        <w:lastRenderedPageBreak/>
-        <w:drawing>
-          <wp:inline distT="0" distB="0" distL="0" distR="0" wp14:anchorId="3F8011EA" wp14:editId="49249F1A">
-            <wp:extent cx="5924550" cy="3333750"/>
-            <wp:effectExtent l="0" t="0" r="0" b="0"/>
-            <wp:docPr id="7" name="Picture 7" descr="C:\Users\billinja\Documents\edu-csci1411\lab11\screenshots\lab11a1.PNG"/>
-            <wp:cNvGraphicFramePr>
-              <a:graphicFrameLocks xmlns:a="http://schemas.openxmlformats.org/drawingml/2006/main" noChangeAspect="1"/>
-            </wp:cNvGraphicFramePr>
-            <a:graphic xmlns:a="http://schemas.openxmlformats.org/drawingml/2006/main">
-              <a:graphicData uri="http://schemas.openxmlformats.org/drawingml/2006/picture">
-                <pic:pic xmlns:pic="http://schemas.openxmlformats.org/drawingml/2006/picture">
-                  <pic:nvPicPr>
-                    <pic:cNvPr id="0" name="Picture 3" descr="C:\Users\billinja\Documents\edu-csci1411\lab11\screenshots\lab11a1.PNG"/>
-                    <pic:cNvPicPr>
-                      <a:picLocks noChangeAspect="1" noChangeArrowheads="1"/>
-                    </pic:cNvPicPr>
-                  </pic:nvPicPr>
-                  <pic:blipFill>
-                    <a:blip r:embed="rId10" cstate="print">
-                      <a:extLst>
-                        <a:ext uri="{28A0092B-C50C-407E-A947-70E740481C1C}">
-                          <a14:useLocalDpi xmlns:a14="http://schemas.microsoft.com/office/drawing/2010/main" val="0"/>
-                        </a:ext>
-                      </a:extLst>
-                    </a:blip>
-                    <a:srcRect/>
-                    <a:stretch>
-                      <a:fillRect/>
-                    </a:stretch>
-                  </pic:blipFill>
-                  <pic:spPr bwMode="auto">
-                    <a:xfrm>
-                      <a:off x="0" y="0"/>
-                      <a:ext cx="5924550" cy="3333750"/>
-                    </a:xfrm>
-                    <a:prstGeom prst="rect">
-                      <a:avLst/>
-                    </a:prstGeom>
-                    <a:noFill/>
-                    <a:ln>
-                      <a:noFill/>
-                    </a:ln>
-                  </pic:spPr>
-                </pic:pic>
-              </a:graphicData>
-            </a:graphic>
-          </wp:inline>
-        </w:drawing>
-      </w:r>
-    </w:p>
-    <w:p>
-      <w:pPr>
-        <w:rPr>
-          <w:b/>
-        </w:rPr>
-      </w:pPr>
-      <w:r>
-        <w:rPr>
-          <w:b/>
-        </w:rPr>
-        <w:t>Part I</w:t>
-      </w:r>
-      <w:r>
-        <w:rPr>
-          <w:b/>
-        </w:rPr>
-        <w:t>I</w:t>
-      </w:r>
-      <w:r>
-        <w:rPr>
-          <w:b/>
-        </w:rPr>
         <w:t>I</w:t>
       </w:r>
       <w:r>
@@ -2864,7 +2811,11 @@
         <w:t>, but you can put in plain English what you are expecting to do</w:t>
       </w:r>
       <w:r>
-        <w:t xml:space="preserve">.  If you use any major concepts from someone other than your instructor, you must list it </w:t>
+        <w:t xml:space="preserve">.  If you use any major </w:t>
+      </w:r>
+      <w:r>
+        <w:lastRenderedPageBreak/>
+        <w:t xml:space="preserve">concepts from someone other than your instructor, you must list it </w:t>
       </w:r>
       <w:r>
         <w:t>in the comments.  You may create this outline in any IDE.</w:t>
@@ -2920,10 +2871,7 @@
         <w:t>/*</w:t>
       </w:r>
     </w:p>
-    <w:p>
-      <w:bookmarkStart w:id="0" w:name="_GoBack"/>
-      <w:bookmarkEnd w:id="0"/>
-    </w:p>
+    <w:p/>
     <w:p>
       <w:pPr>
         <w:pStyle w:val="ListParagraph"/>
@@ -2972,9 +2920,3929 @@
         <w:t xml:space="preserve"> and .h files to Canvas.</w:t>
       </w:r>
     </w:p>
+    <w:p>
+      <w:pPr>
+        <w:autoSpaceDE w:val="0"/>
+        <w:autoSpaceDN w:val="0"/>
+        <w:adjustRightInd w:val="0"/>
+        <w:spacing w:after="0" w:line="240" w:lineRule="auto"/>
+        <w:rPr>
+          <w:rFonts w:cs="Courier New"/>
+        </w:rPr>
+      </w:pPr>
+    </w:p>
+    <w:p>
+      <w:pPr>
+        <w:autoSpaceDE w:val="0"/>
+        <w:autoSpaceDN w:val="0"/>
+        <w:adjustRightInd w:val="0"/>
+        <w:spacing w:after="0" w:line="240" w:lineRule="auto"/>
+        <w:rPr>
+          <w:rFonts w:cs="Courier New"/>
+        </w:rPr>
+      </w:pPr>
+      <w:r>
+        <w:rPr>
+          <w:rFonts w:cs="Courier New"/>
+        </w:rPr>
+        <w:t xml:space="preserve">My complete version of PA3 is available at: </w:t>
+      </w:r>
+      <w:hyperlink r:id="rId13" w:history="1">
+        <w:r>
+          <w:rPr>
+            <w:rStyle w:val="Hyperlink"/>
+            <w:rFonts w:cs="Courier New"/>
+          </w:rPr>
+          <w:t>https://github.com/jake-billings/edu-c-demo</w:t>
+        </w:r>
+      </w:hyperlink>
+    </w:p>
+    <w:p>
+      <w:pPr>
+        <w:autoSpaceDE w:val="0"/>
+        <w:autoSpaceDN w:val="0"/>
+        <w:adjustRightInd w:val="0"/>
+        <w:spacing w:after="0" w:line="240" w:lineRule="auto"/>
+        <w:rPr>
+          <w:rFonts w:cs="Courier New"/>
+        </w:rPr>
+      </w:pPr>
+    </w:p>
+    <w:p>
+      <w:pPr>
+        <w:rPr>
+          <w:rFonts w:cs="Courier New"/>
+        </w:rPr>
+      </w:pPr>
+      <w:r>
+        <w:rPr>
+          <w:rFonts w:cs="Courier New"/>
+        </w:rPr>
+        <w:br w:type="page"/>
+      </w:r>
+    </w:p>
+    <w:p>
+      <w:pPr>
+        <w:autoSpaceDE w:val="0"/>
+        <w:autoSpaceDN w:val="0"/>
+        <w:adjustRightInd w:val="0"/>
+        <w:spacing w:after="0" w:line="240" w:lineRule="auto"/>
+        <w:rPr>
+          <w:rFonts w:cs="Courier New"/>
+        </w:rPr>
+      </w:pPr>
+      <w:r>
+        <w:rPr>
+          <w:rFonts w:cs="Courier New"/>
+        </w:rPr>
+        <w:lastRenderedPageBreak/>
+        <w:t>Plan:</w:t>
+      </w:r>
+    </w:p>
+    <w:p>
+      <w:pPr>
+        <w:shd w:val="clear" w:color="auto" w:fill="FFFFFF"/>
+        <w:tabs>
+          <w:tab w:val="left" w:pos="916"/>
+          <w:tab w:val="left" w:pos="1832"/>
+          <w:tab w:val="left" w:pos="2748"/>
+          <w:tab w:val="left" w:pos="3664"/>
+          <w:tab w:val="left" w:pos="4580"/>
+          <w:tab w:val="left" w:pos="5496"/>
+          <w:tab w:val="left" w:pos="6412"/>
+          <w:tab w:val="left" w:pos="7328"/>
+          <w:tab w:val="left" w:pos="8244"/>
+          <w:tab w:val="left" w:pos="9160"/>
+          <w:tab w:val="left" w:pos="10076"/>
+          <w:tab w:val="left" w:pos="10992"/>
+          <w:tab w:val="left" w:pos="11908"/>
+          <w:tab w:val="left" w:pos="12824"/>
+          <w:tab w:val="left" w:pos="13740"/>
+          <w:tab w:val="left" w:pos="14656"/>
+        </w:tabs>
+        <w:spacing w:after="0" w:line="240" w:lineRule="auto"/>
+        <w:rPr>
+          <w:rFonts w:ascii="Courier New" w:eastAsia="Times New Roman" w:hAnsi="Courier New" w:cs="Courier New"/>
+          <w:color w:val="000000"/>
+          <w:sz w:val="18"/>
+          <w:szCs w:val="18"/>
+        </w:rPr>
+      </w:pPr>
+      <w:r>
+        <w:rPr>
+          <w:rFonts w:ascii="Courier New" w:eastAsia="Times New Roman" w:hAnsi="Courier New" w:cs="Courier New"/>
+          <w:i/>
+          <w:iCs/>
+          <w:color w:val="808080"/>
+          <w:sz w:val="18"/>
+          <w:szCs w:val="18"/>
+        </w:rPr>
+        <w:t>/**</w:t>
+      </w:r>
+      <w:r>
+        <w:rPr>
+          <w:rFonts w:ascii="Courier New" w:eastAsia="Times New Roman" w:hAnsi="Courier New" w:cs="Courier New"/>
+          <w:i/>
+          <w:iCs/>
+          <w:color w:val="808080"/>
+          <w:sz w:val="18"/>
+          <w:szCs w:val="18"/>
+        </w:rPr>
+        <w:br/>
+        <w:t xml:space="preserve"> * Name: Jake Billings</w:t>
+      </w:r>
+      <w:r>
+        <w:rPr>
+          <w:rFonts w:ascii="Courier New" w:eastAsia="Times New Roman" w:hAnsi="Courier New" w:cs="Courier New"/>
+          <w:i/>
+          <w:iCs/>
+          <w:color w:val="808080"/>
+          <w:sz w:val="18"/>
+          <w:szCs w:val="18"/>
+        </w:rPr>
+        <w:br/>
+        <w:t xml:space="preserve"> * Date:  08/02/2017</w:t>
+      </w:r>
+      <w:r>
+        <w:rPr>
+          <w:rFonts w:ascii="Courier New" w:eastAsia="Times New Roman" w:hAnsi="Courier New" w:cs="Courier New"/>
+          <w:i/>
+          <w:iCs/>
+          <w:color w:val="808080"/>
+          <w:sz w:val="18"/>
+          <w:szCs w:val="18"/>
+        </w:rPr>
+        <w:br/>
+        <w:t xml:space="preserve"> * Class: CSCI 1411-001</w:t>
+      </w:r>
+      <w:r>
+        <w:rPr>
+          <w:rFonts w:ascii="Courier New" w:eastAsia="Times New Roman" w:hAnsi="Courier New" w:cs="Courier New"/>
+          <w:i/>
+          <w:iCs/>
+          <w:color w:val="808080"/>
+          <w:sz w:val="18"/>
+          <w:szCs w:val="18"/>
+        </w:rPr>
+        <w:br/>
+        <w:t xml:space="preserve"> * Description: Implementation of getters/setters for the dealer class from PA3</w:t>
+      </w:r>
+      <w:r>
+        <w:rPr>
+          <w:rFonts w:ascii="Courier New" w:eastAsia="Times New Roman" w:hAnsi="Courier New" w:cs="Courier New"/>
+          <w:i/>
+          <w:iCs/>
+          <w:color w:val="808080"/>
+          <w:sz w:val="18"/>
+          <w:szCs w:val="18"/>
+        </w:rPr>
+        <w:br/>
+        <w:t xml:space="preserve"> * Status: compiles and runs on VS, </w:t>
+      </w:r>
+      <w:proofErr w:type="spellStart"/>
+      <w:r>
+        <w:rPr>
+          <w:rFonts w:ascii="Courier New" w:eastAsia="Times New Roman" w:hAnsi="Courier New" w:cs="Courier New"/>
+          <w:i/>
+          <w:iCs/>
+          <w:color w:val="808080"/>
+          <w:sz w:val="18"/>
+          <w:szCs w:val="18"/>
+        </w:rPr>
+        <w:t>Clion</w:t>
+      </w:r>
+      <w:proofErr w:type="spellEnd"/>
+      <w:r>
+        <w:rPr>
+          <w:rFonts w:ascii="Courier New" w:eastAsia="Times New Roman" w:hAnsi="Courier New" w:cs="Courier New"/>
+          <w:i/>
+          <w:iCs/>
+          <w:color w:val="808080"/>
+          <w:sz w:val="18"/>
+          <w:szCs w:val="18"/>
+        </w:rPr>
+        <w:t xml:space="preserve">, and </w:t>
+      </w:r>
+      <w:proofErr w:type="spellStart"/>
+      <w:r>
+        <w:rPr>
+          <w:rFonts w:ascii="Courier New" w:eastAsia="Times New Roman" w:hAnsi="Courier New" w:cs="Courier New"/>
+          <w:i/>
+          <w:iCs/>
+          <w:color w:val="808080"/>
+          <w:sz w:val="18"/>
+          <w:szCs w:val="18"/>
+        </w:rPr>
+        <w:t>csegrid</w:t>
+      </w:r>
+      <w:proofErr w:type="spellEnd"/>
+      <w:r>
+        <w:rPr>
+          <w:rFonts w:ascii="Courier New" w:eastAsia="Times New Roman" w:hAnsi="Courier New" w:cs="Courier New"/>
+          <w:i/>
+          <w:iCs/>
+          <w:color w:val="808080"/>
+          <w:sz w:val="18"/>
+          <w:szCs w:val="18"/>
+        </w:rPr>
+        <w:br/>
+        <w:t xml:space="preserve"> */</w:t>
+      </w:r>
+      <w:r>
+        <w:rPr>
+          <w:rFonts w:ascii="Courier New" w:eastAsia="Times New Roman" w:hAnsi="Courier New" w:cs="Courier New"/>
+          <w:i/>
+          <w:iCs/>
+          <w:color w:val="808080"/>
+          <w:sz w:val="18"/>
+          <w:szCs w:val="18"/>
+        </w:rPr>
+        <w:br/>
+        <w:t>//Include the dealer header file</w:t>
+      </w:r>
+      <w:r>
+        <w:rPr>
+          <w:rFonts w:ascii="Courier New" w:eastAsia="Times New Roman" w:hAnsi="Courier New" w:cs="Courier New"/>
+          <w:i/>
+          <w:iCs/>
+          <w:color w:val="808080"/>
+          <w:sz w:val="18"/>
+          <w:szCs w:val="18"/>
+        </w:rPr>
+        <w:br/>
+        <w:t>/**</w:t>
+      </w:r>
+      <w:r>
+        <w:rPr>
+          <w:rFonts w:ascii="Courier New" w:eastAsia="Times New Roman" w:hAnsi="Courier New" w:cs="Courier New"/>
+          <w:i/>
+          <w:iCs/>
+          <w:color w:val="808080"/>
+          <w:sz w:val="18"/>
+          <w:szCs w:val="18"/>
+        </w:rPr>
+        <w:br/>
+        <w:t xml:space="preserve"> * </w:t>
+      </w:r>
+      <w:proofErr w:type="spellStart"/>
+      <w:proofErr w:type="gramStart"/>
+      <w:r>
+        <w:rPr>
+          <w:rFonts w:ascii="Courier New" w:eastAsia="Times New Roman" w:hAnsi="Courier New" w:cs="Courier New"/>
+          <w:i/>
+          <w:iCs/>
+          <w:color w:val="808080"/>
+          <w:sz w:val="18"/>
+          <w:szCs w:val="18"/>
+        </w:rPr>
+        <w:t>setName</w:t>
+      </w:r>
+      <w:proofErr w:type="spellEnd"/>
+      <w:r>
+        <w:rPr>
+          <w:rFonts w:ascii="Courier New" w:eastAsia="Times New Roman" w:hAnsi="Courier New" w:cs="Courier New"/>
+          <w:i/>
+          <w:iCs/>
+          <w:color w:val="808080"/>
+          <w:sz w:val="18"/>
+          <w:szCs w:val="18"/>
+        </w:rPr>
+        <w:t>(</w:t>
+      </w:r>
+      <w:proofErr w:type="gramEnd"/>
+      <w:r>
+        <w:rPr>
+          <w:rFonts w:ascii="Courier New" w:eastAsia="Times New Roman" w:hAnsi="Courier New" w:cs="Courier New"/>
+          <w:i/>
+          <w:iCs/>
+          <w:color w:val="808080"/>
+          <w:sz w:val="18"/>
+          <w:szCs w:val="18"/>
+        </w:rPr>
+        <w:t xml:space="preserve">) sets the </w:t>
+      </w:r>
+      <w:proofErr w:type="spellStart"/>
+      <w:r>
+        <w:rPr>
+          <w:rFonts w:ascii="Courier New" w:eastAsia="Times New Roman" w:hAnsi="Courier New" w:cs="Courier New"/>
+          <w:i/>
+          <w:iCs/>
+          <w:color w:val="808080"/>
+          <w:sz w:val="18"/>
+          <w:szCs w:val="18"/>
+        </w:rPr>
+        <w:t>DealerName</w:t>
+      </w:r>
+      <w:proofErr w:type="spellEnd"/>
+      <w:r>
+        <w:rPr>
+          <w:rFonts w:ascii="Courier New" w:eastAsia="Times New Roman" w:hAnsi="Courier New" w:cs="Courier New"/>
+          <w:i/>
+          <w:iCs/>
+          <w:color w:val="808080"/>
+          <w:sz w:val="18"/>
+          <w:szCs w:val="18"/>
+        </w:rPr>
+        <w:t xml:space="preserve"> attribute of a given Dealer object.</w:t>
+      </w:r>
+      <w:r>
+        <w:rPr>
+          <w:rFonts w:ascii="Courier New" w:eastAsia="Times New Roman" w:hAnsi="Courier New" w:cs="Courier New"/>
+          <w:i/>
+          <w:iCs/>
+          <w:color w:val="808080"/>
+          <w:sz w:val="18"/>
+          <w:szCs w:val="18"/>
+        </w:rPr>
+        <w:br/>
+        <w:t xml:space="preserve"> *</w:t>
+      </w:r>
+      <w:r>
+        <w:rPr>
+          <w:rFonts w:ascii="Courier New" w:eastAsia="Times New Roman" w:hAnsi="Courier New" w:cs="Courier New"/>
+          <w:i/>
+          <w:iCs/>
+          <w:color w:val="808080"/>
+          <w:sz w:val="18"/>
+          <w:szCs w:val="18"/>
+        </w:rPr>
+        <w:br/>
+        <w:t xml:space="preserve"> * @</w:t>
+      </w:r>
+      <w:proofErr w:type="spellStart"/>
+      <w:r>
+        <w:rPr>
+          <w:rFonts w:ascii="Courier New" w:eastAsia="Times New Roman" w:hAnsi="Courier New" w:cs="Courier New"/>
+          <w:i/>
+          <w:iCs/>
+          <w:color w:val="808080"/>
+          <w:sz w:val="18"/>
+          <w:szCs w:val="18"/>
+        </w:rPr>
+        <w:t>param</w:t>
+      </w:r>
+      <w:proofErr w:type="spellEnd"/>
+      <w:r>
+        <w:rPr>
+          <w:rFonts w:ascii="Courier New" w:eastAsia="Times New Roman" w:hAnsi="Courier New" w:cs="Courier New"/>
+          <w:i/>
+          <w:iCs/>
+          <w:color w:val="808080"/>
+          <w:sz w:val="18"/>
+          <w:szCs w:val="18"/>
+        </w:rPr>
+        <w:t xml:space="preserve"> input </w:t>
+      </w:r>
+      <w:proofErr w:type="spellStart"/>
+      <w:r>
+        <w:rPr>
+          <w:rFonts w:ascii="Courier New" w:eastAsia="Times New Roman" w:hAnsi="Courier New" w:cs="Courier New"/>
+          <w:i/>
+          <w:iCs/>
+          <w:color w:val="808080"/>
+          <w:sz w:val="18"/>
+          <w:szCs w:val="18"/>
+        </w:rPr>
+        <w:t>std</w:t>
+      </w:r>
+      <w:proofErr w:type="spellEnd"/>
+      <w:r>
+        <w:rPr>
+          <w:rFonts w:ascii="Courier New" w:eastAsia="Times New Roman" w:hAnsi="Courier New" w:cs="Courier New"/>
+          <w:i/>
+          <w:iCs/>
+          <w:color w:val="808080"/>
+          <w:sz w:val="18"/>
+          <w:szCs w:val="18"/>
+        </w:rPr>
+        <w:t xml:space="preserve">::string value to set the </w:t>
+      </w:r>
+      <w:proofErr w:type="spellStart"/>
+      <w:r>
+        <w:rPr>
+          <w:rFonts w:ascii="Courier New" w:eastAsia="Times New Roman" w:hAnsi="Courier New" w:cs="Courier New"/>
+          <w:i/>
+          <w:iCs/>
+          <w:color w:val="808080"/>
+          <w:sz w:val="18"/>
+          <w:szCs w:val="18"/>
+        </w:rPr>
+        <w:t>DealerName</w:t>
+      </w:r>
+      <w:proofErr w:type="spellEnd"/>
+      <w:r>
+        <w:rPr>
+          <w:rFonts w:ascii="Courier New" w:eastAsia="Times New Roman" w:hAnsi="Courier New" w:cs="Courier New"/>
+          <w:i/>
+          <w:iCs/>
+          <w:color w:val="808080"/>
+          <w:sz w:val="18"/>
+          <w:szCs w:val="18"/>
+        </w:rPr>
+        <w:t xml:space="preserve"> to</w:t>
+      </w:r>
+      <w:r>
+        <w:rPr>
+          <w:rFonts w:ascii="Courier New" w:eastAsia="Times New Roman" w:hAnsi="Courier New" w:cs="Courier New"/>
+          <w:i/>
+          <w:iCs/>
+          <w:color w:val="808080"/>
+          <w:sz w:val="18"/>
+          <w:szCs w:val="18"/>
+        </w:rPr>
+        <w:br/>
+        <w:t xml:space="preserve"> */</w:t>
+      </w:r>
+      <w:r>
+        <w:rPr>
+          <w:rFonts w:ascii="Courier New" w:eastAsia="Times New Roman" w:hAnsi="Courier New" w:cs="Courier New"/>
+          <w:i/>
+          <w:iCs/>
+          <w:color w:val="808080"/>
+          <w:sz w:val="18"/>
+          <w:szCs w:val="18"/>
+        </w:rPr>
+        <w:br/>
+        <w:t>/**</w:t>
+      </w:r>
+      <w:r>
+        <w:rPr>
+          <w:rFonts w:ascii="Courier New" w:eastAsia="Times New Roman" w:hAnsi="Courier New" w:cs="Courier New"/>
+          <w:i/>
+          <w:iCs/>
+          <w:color w:val="808080"/>
+          <w:sz w:val="18"/>
+          <w:szCs w:val="18"/>
+        </w:rPr>
+        <w:br/>
+        <w:t xml:space="preserve"> * </w:t>
+      </w:r>
+      <w:proofErr w:type="spellStart"/>
+      <w:proofErr w:type="gramStart"/>
+      <w:r>
+        <w:rPr>
+          <w:rFonts w:ascii="Courier New" w:eastAsia="Times New Roman" w:hAnsi="Courier New" w:cs="Courier New"/>
+          <w:i/>
+          <w:iCs/>
+          <w:color w:val="808080"/>
+          <w:sz w:val="18"/>
+          <w:szCs w:val="18"/>
+        </w:rPr>
+        <w:t>setAddress</w:t>
+      </w:r>
+      <w:proofErr w:type="spellEnd"/>
+      <w:r>
+        <w:rPr>
+          <w:rFonts w:ascii="Courier New" w:eastAsia="Times New Roman" w:hAnsi="Courier New" w:cs="Courier New"/>
+          <w:i/>
+          <w:iCs/>
+          <w:color w:val="808080"/>
+          <w:sz w:val="18"/>
+          <w:szCs w:val="18"/>
+        </w:rPr>
+        <w:t>(</w:t>
+      </w:r>
+      <w:proofErr w:type="gramEnd"/>
+      <w:r>
+        <w:rPr>
+          <w:rFonts w:ascii="Courier New" w:eastAsia="Times New Roman" w:hAnsi="Courier New" w:cs="Courier New"/>
+          <w:i/>
+          <w:iCs/>
+          <w:color w:val="808080"/>
+          <w:sz w:val="18"/>
+          <w:szCs w:val="18"/>
+        </w:rPr>
+        <w:t xml:space="preserve">) sets the </w:t>
+      </w:r>
+      <w:proofErr w:type="spellStart"/>
+      <w:r>
+        <w:rPr>
+          <w:rFonts w:ascii="Courier New" w:eastAsia="Times New Roman" w:hAnsi="Courier New" w:cs="Courier New"/>
+          <w:i/>
+          <w:iCs/>
+          <w:color w:val="808080"/>
+          <w:sz w:val="18"/>
+          <w:szCs w:val="18"/>
+        </w:rPr>
+        <w:t>DealerAddress</w:t>
+      </w:r>
+      <w:proofErr w:type="spellEnd"/>
+      <w:r>
+        <w:rPr>
+          <w:rFonts w:ascii="Courier New" w:eastAsia="Times New Roman" w:hAnsi="Courier New" w:cs="Courier New"/>
+          <w:i/>
+          <w:iCs/>
+          <w:color w:val="808080"/>
+          <w:sz w:val="18"/>
+          <w:szCs w:val="18"/>
+        </w:rPr>
+        <w:t xml:space="preserve"> attribute of a given Dealer object.</w:t>
+      </w:r>
+      <w:r>
+        <w:rPr>
+          <w:rFonts w:ascii="Courier New" w:eastAsia="Times New Roman" w:hAnsi="Courier New" w:cs="Courier New"/>
+          <w:i/>
+          <w:iCs/>
+          <w:color w:val="808080"/>
+          <w:sz w:val="18"/>
+          <w:szCs w:val="18"/>
+        </w:rPr>
+        <w:br/>
+        <w:t xml:space="preserve"> *</w:t>
+      </w:r>
+      <w:r>
+        <w:rPr>
+          <w:rFonts w:ascii="Courier New" w:eastAsia="Times New Roman" w:hAnsi="Courier New" w:cs="Courier New"/>
+          <w:i/>
+          <w:iCs/>
+          <w:color w:val="808080"/>
+          <w:sz w:val="18"/>
+          <w:szCs w:val="18"/>
+        </w:rPr>
+        <w:br/>
+        <w:t xml:space="preserve"> * @</w:t>
+      </w:r>
+      <w:proofErr w:type="spellStart"/>
+      <w:r>
+        <w:rPr>
+          <w:rFonts w:ascii="Courier New" w:eastAsia="Times New Roman" w:hAnsi="Courier New" w:cs="Courier New"/>
+          <w:i/>
+          <w:iCs/>
+          <w:color w:val="808080"/>
+          <w:sz w:val="18"/>
+          <w:szCs w:val="18"/>
+        </w:rPr>
+        <w:t>param</w:t>
+      </w:r>
+      <w:proofErr w:type="spellEnd"/>
+      <w:r>
+        <w:rPr>
+          <w:rFonts w:ascii="Courier New" w:eastAsia="Times New Roman" w:hAnsi="Courier New" w:cs="Courier New"/>
+          <w:i/>
+          <w:iCs/>
+          <w:color w:val="808080"/>
+          <w:sz w:val="18"/>
+          <w:szCs w:val="18"/>
+        </w:rPr>
+        <w:t xml:space="preserve"> input </w:t>
+      </w:r>
+      <w:proofErr w:type="spellStart"/>
+      <w:r>
+        <w:rPr>
+          <w:rFonts w:ascii="Courier New" w:eastAsia="Times New Roman" w:hAnsi="Courier New" w:cs="Courier New"/>
+          <w:i/>
+          <w:iCs/>
+          <w:color w:val="808080"/>
+          <w:sz w:val="18"/>
+          <w:szCs w:val="18"/>
+        </w:rPr>
+        <w:t>std</w:t>
+      </w:r>
+      <w:proofErr w:type="spellEnd"/>
+      <w:r>
+        <w:rPr>
+          <w:rFonts w:ascii="Courier New" w:eastAsia="Times New Roman" w:hAnsi="Courier New" w:cs="Courier New"/>
+          <w:i/>
+          <w:iCs/>
+          <w:color w:val="808080"/>
+          <w:sz w:val="18"/>
+          <w:szCs w:val="18"/>
+        </w:rPr>
+        <w:t xml:space="preserve">::string value to set the </w:t>
+      </w:r>
+      <w:proofErr w:type="spellStart"/>
+      <w:r>
+        <w:rPr>
+          <w:rFonts w:ascii="Courier New" w:eastAsia="Times New Roman" w:hAnsi="Courier New" w:cs="Courier New"/>
+          <w:i/>
+          <w:iCs/>
+          <w:color w:val="808080"/>
+          <w:sz w:val="18"/>
+          <w:szCs w:val="18"/>
+        </w:rPr>
+        <w:t>DealerAddress</w:t>
+      </w:r>
+      <w:proofErr w:type="spellEnd"/>
+      <w:r>
+        <w:rPr>
+          <w:rFonts w:ascii="Courier New" w:eastAsia="Times New Roman" w:hAnsi="Courier New" w:cs="Courier New"/>
+          <w:i/>
+          <w:iCs/>
+          <w:color w:val="808080"/>
+          <w:sz w:val="18"/>
+          <w:szCs w:val="18"/>
+        </w:rPr>
+        <w:t xml:space="preserve"> to</w:t>
+      </w:r>
+      <w:r>
+        <w:rPr>
+          <w:rFonts w:ascii="Courier New" w:eastAsia="Times New Roman" w:hAnsi="Courier New" w:cs="Courier New"/>
+          <w:i/>
+          <w:iCs/>
+          <w:color w:val="808080"/>
+          <w:sz w:val="18"/>
+          <w:szCs w:val="18"/>
+        </w:rPr>
+        <w:br/>
+        <w:t xml:space="preserve"> */</w:t>
+      </w:r>
+      <w:r>
+        <w:rPr>
+          <w:rFonts w:ascii="Courier New" w:eastAsia="Times New Roman" w:hAnsi="Courier New" w:cs="Courier New"/>
+          <w:i/>
+          <w:iCs/>
+          <w:color w:val="808080"/>
+          <w:sz w:val="18"/>
+          <w:szCs w:val="18"/>
+        </w:rPr>
+        <w:br/>
+        <w:t>/**</w:t>
+      </w:r>
+      <w:r>
+        <w:rPr>
+          <w:rFonts w:ascii="Courier New" w:eastAsia="Times New Roman" w:hAnsi="Courier New" w:cs="Courier New"/>
+          <w:i/>
+          <w:iCs/>
+          <w:color w:val="808080"/>
+          <w:sz w:val="18"/>
+          <w:szCs w:val="18"/>
+        </w:rPr>
+        <w:br/>
+        <w:t xml:space="preserve"> * </w:t>
+      </w:r>
+      <w:proofErr w:type="spellStart"/>
+      <w:proofErr w:type="gramStart"/>
+      <w:r>
+        <w:rPr>
+          <w:rFonts w:ascii="Courier New" w:eastAsia="Times New Roman" w:hAnsi="Courier New" w:cs="Courier New"/>
+          <w:i/>
+          <w:iCs/>
+          <w:color w:val="808080"/>
+          <w:sz w:val="18"/>
+          <w:szCs w:val="18"/>
+        </w:rPr>
+        <w:t>getName</w:t>
+      </w:r>
+      <w:proofErr w:type="spellEnd"/>
+      <w:r>
+        <w:rPr>
+          <w:rFonts w:ascii="Courier New" w:eastAsia="Times New Roman" w:hAnsi="Courier New" w:cs="Courier New"/>
+          <w:i/>
+          <w:iCs/>
+          <w:color w:val="808080"/>
+          <w:sz w:val="18"/>
+          <w:szCs w:val="18"/>
+        </w:rPr>
+        <w:t>(</w:t>
+      </w:r>
+      <w:proofErr w:type="gramEnd"/>
+      <w:r>
+        <w:rPr>
+          <w:rFonts w:ascii="Courier New" w:eastAsia="Times New Roman" w:hAnsi="Courier New" w:cs="Courier New"/>
+          <w:i/>
+          <w:iCs/>
+          <w:color w:val="808080"/>
+          <w:sz w:val="18"/>
+          <w:szCs w:val="18"/>
+        </w:rPr>
+        <w:t xml:space="preserve">) returns the </w:t>
+      </w:r>
+      <w:proofErr w:type="spellStart"/>
+      <w:r>
+        <w:rPr>
+          <w:rFonts w:ascii="Courier New" w:eastAsia="Times New Roman" w:hAnsi="Courier New" w:cs="Courier New"/>
+          <w:i/>
+          <w:iCs/>
+          <w:color w:val="808080"/>
+          <w:sz w:val="18"/>
+          <w:szCs w:val="18"/>
+        </w:rPr>
+        <w:t>DealerName</w:t>
+      </w:r>
+      <w:proofErr w:type="spellEnd"/>
+      <w:r>
+        <w:rPr>
+          <w:rFonts w:ascii="Courier New" w:eastAsia="Times New Roman" w:hAnsi="Courier New" w:cs="Courier New"/>
+          <w:i/>
+          <w:iCs/>
+          <w:color w:val="808080"/>
+          <w:sz w:val="18"/>
+          <w:szCs w:val="18"/>
+        </w:rPr>
+        <w:t xml:space="preserve"> attribute of a given Dealer object.</w:t>
+      </w:r>
+      <w:r>
+        <w:rPr>
+          <w:rFonts w:ascii="Courier New" w:eastAsia="Times New Roman" w:hAnsi="Courier New" w:cs="Courier New"/>
+          <w:i/>
+          <w:iCs/>
+          <w:color w:val="808080"/>
+          <w:sz w:val="18"/>
+          <w:szCs w:val="18"/>
+        </w:rPr>
+        <w:br/>
+        <w:t xml:space="preserve"> */</w:t>
+      </w:r>
+      <w:r>
+        <w:rPr>
+          <w:rFonts w:ascii="Courier New" w:eastAsia="Times New Roman" w:hAnsi="Courier New" w:cs="Courier New"/>
+          <w:i/>
+          <w:iCs/>
+          <w:color w:val="808080"/>
+          <w:sz w:val="18"/>
+          <w:szCs w:val="18"/>
+        </w:rPr>
+        <w:br/>
+        <w:t>/**</w:t>
+      </w:r>
+      <w:r>
+        <w:rPr>
+          <w:rFonts w:ascii="Courier New" w:eastAsia="Times New Roman" w:hAnsi="Courier New" w:cs="Courier New"/>
+          <w:i/>
+          <w:iCs/>
+          <w:color w:val="808080"/>
+          <w:sz w:val="18"/>
+          <w:szCs w:val="18"/>
+        </w:rPr>
+        <w:br/>
+        <w:t xml:space="preserve"> * </w:t>
+      </w:r>
+      <w:proofErr w:type="spellStart"/>
+      <w:proofErr w:type="gramStart"/>
+      <w:r>
+        <w:rPr>
+          <w:rFonts w:ascii="Courier New" w:eastAsia="Times New Roman" w:hAnsi="Courier New" w:cs="Courier New"/>
+          <w:i/>
+          <w:iCs/>
+          <w:color w:val="808080"/>
+          <w:sz w:val="18"/>
+          <w:szCs w:val="18"/>
+        </w:rPr>
+        <w:t>getAddress</w:t>
+      </w:r>
+      <w:proofErr w:type="spellEnd"/>
+      <w:r>
+        <w:rPr>
+          <w:rFonts w:ascii="Courier New" w:eastAsia="Times New Roman" w:hAnsi="Courier New" w:cs="Courier New"/>
+          <w:i/>
+          <w:iCs/>
+          <w:color w:val="808080"/>
+          <w:sz w:val="18"/>
+          <w:szCs w:val="18"/>
+        </w:rPr>
+        <w:t>(</w:t>
+      </w:r>
+      <w:proofErr w:type="gramEnd"/>
+      <w:r>
+        <w:rPr>
+          <w:rFonts w:ascii="Courier New" w:eastAsia="Times New Roman" w:hAnsi="Courier New" w:cs="Courier New"/>
+          <w:i/>
+          <w:iCs/>
+          <w:color w:val="808080"/>
+          <w:sz w:val="18"/>
+          <w:szCs w:val="18"/>
+        </w:rPr>
+        <w:t xml:space="preserve">) returns the </w:t>
+      </w:r>
+      <w:proofErr w:type="spellStart"/>
+      <w:r>
+        <w:rPr>
+          <w:rFonts w:ascii="Courier New" w:eastAsia="Times New Roman" w:hAnsi="Courier New" w:cs="Courier New"/>
+          <w:i/>
+          <w:iCs/>
+          <w:color w:val="808080"/>
+          <w:sz w:val="18"/>
+          <w:szCs w:val="18"/>
+        </w:rPr>
+        <w:t>DealerName</w:t>
+      </w:r>
+      <w:proofErr w:type="spellEnd"/>
+      <w:r>
+        <w:rPr>
+          <w:rFonts w:ascii="Courier New" w:eastAsia="Times New Roman" w:hAnsi="Courier New" w:cs="Courier New"/>
+          <w:i/>
+          <w:iCs/>
+          <w:color w:val="808080"/>
+          <w:sz w:val="18"/>
+          <w:szCs w:val="18"/>
+        </w:rPr>
+        <w:t xml:space="preserve"> attribute of a given Dealer object.</w:t>
+      </w:r>
+      <w:r>
+        <w:rPr>
+          <w:rFonts w:ascii="Courier New" w:eastAsia="Times New Roman" w:hAnsi="Courier New" w:cs="Courier New"/>
+          <w:i/>
+          <w:iCs/>
+          <w:color w:val="808080"/>
+          <w:sz w:val="18"/>
+          <w:szCs w:val="18"/>
+        </w:rPr>
+        <w:br/>
+        <w:t xml:space="preserve"> */</w:t>
+      </w:r>
+      <w:r>
+        <w:rPr>
+          <w:rFonts w:ascii="Courier New" w:eastAsia="Times New Roman" w:hAnsi="Courier New" w:cs="Courier New"/>
+          <w:i/>
+          <w:iCs/>
+          <w:color w:val="808080"/>
+          <w:sz w:val="18"/>
+          <w:szCs w:val="18"/>
+        </w:rPr>
+        <w:br/>
+        <w:t>/**</w:t>
+      </w:r>
+      <w:r>
+        <w:rPr>
+          <w:rFonts w:ascii="Courier New" w:eastAsia="Times New Roman" w:hAnsi="Courier New" w:cs="Courier New"/>
+          <w:i/>
+          <w:iCs/>
+          <w:color w:val="808080"/>
+          <w:sz w:val="18"/>
+          <w:szCs w:val="18"/>
+        </w:rPr>
+        <w:br/>
+        <w:t xml:space="preserve"> * Define a default constructor to </w:t>
+      </w:r>
+      <w:proofErr w:type="spellStart"/>
+      <w:r>
+        <w:rPr>
+          <w:rFonts w:ascii="Courier New" w:eastAsia="Times New Roman" w:hAnsi="Courier New" w:cs="Courier New"/>
+          <w:i/>
+          <w:iCs/>
+          <w:color w:val="808080"/>
+          <w:sz w:val="18"/>
+          <w:szCs w:val="18"/>
+        </w:rPr>
+        <w:t>init</w:t>
+      </w:r>
+      <w:proofErr w:type="spellEnd"/>
+      <w:r>
+        <w:rPr>
+          <w:rFonts w:ascii="Courier New" w:eastAsia="Times New Roman" w:hAnsi="Courier New" w:cs="Courier New"/>
+          <w:i/>
+          <w:iCs/>
+          <w:color w:val="808080"/>
+          <w:sz w:val="18"/>
+          <w:szCs w:val="18"/>
+        </w:rPr>
+        <w:t xml:space="preserve"> an empty Dealer object</w:t>
+      </w:r>
+      <w:r>
+        <w:rPr>
+          <w:rFonts w:ascii="Courier New" w:eastAsia="Times New Roman" w:hAnsi="Courier New" w:cs="Courier New"/>
+          <w:i/>
+          <w:iCs/>
+          <w:color w:val="808080"/>
+          <w:sz w:val="18"/>
+          <w:szCs w:val="18"/>
+        </w:rPr>
+        <w:br/>
+        <w:t xml:space="preserve"> */</w:t>
+      </w:r>
+      <w:r>
+        <w:rPr>
+          <w:rFonts w:ascii="Courier New" w:eastAsia="Times New Roman" w:hAnsi="Courier New" w:cs="Courier New"/>
+          <w:i/>
+          <w:iCs/>
+          <w:color w:val="808080"/>
+          <w:sz w:val="18"/>
+          <w:szCs w:val="18"/>
+        </w:rPr>
+        <w:br/>
+        <w:t>/**</w:t>
+      </w:r>
+      <w:r>
+        <w:rPr>
+          <w:rFonts w:ascii="Courier New" w:eastAsia="Times New Roman" w:hAnsi="Courier New" w:cs="Courier New"/>
+          <w:i/>
+          <w:iCs/>
+          <w:color w:val="808080"/>
+          <w:sz w:val="18"/>
+          <w:szCs w:val="18"/>
+        </w:rPr>
+        <w:br/>
+        <w:t xml:space="preserve"> * Define a constructor that sets the name of a Dealer using the </w:t>
+      </w:r>
+      <w:proofErr w:type="spellStart"/>
+      <w:proofErr w:type="gramStart"/>
+      <w:r>
+        <w:rPr>
+          <w:rFonts w:ascii="Courier New" w:eastAsia="Times New Roman" w:hAnsi="Courier New" w:cs="Courier New"/>
+          <w:i/>
+          <w:iCs/>
+          <w:color w:val="808080"/>
+          <w:sz w:val="18"/>
+          <w:szCs w:val="18"/>
+        </w:rPr>
+        <w:t>setName</w:t>
+      </w:r>
+      <w:proofErr w:type="spellEnd"/>
+      <w:r>
+        <w:rPr>
+          <w:rFonts w:ascii="Courier New" w:eastAsia="Times New Roman" w:hAnsi="Courier New" w:cs="Courier New"/>
+          <w:i/>
+          <w:iCs/>
+          <w:color w:val="808080"/>
+          <w:sz w:val="18"/>
+          <w:szCs w:val="18"/>
+        </w:rPr>
+        <w:t>(</w:t>
+      </w:r>
+      <w:proofErr w:type="gramEnd"/>
+      <w:r>
+        <w:rPr>
+          <w:rFonts w:ascii="Courier New" w:eastAsia="Times New Roman" w:hAnsi="Courier New" w:cs="Courier New"/>
+          <w:i/>
+          <w:iCs/>
+          <w:color w:val="808080"/>
+          <w:sz w:val="18"/>
+          <w:szCs w:val="18"/>
+        </w:rPr>
+        <w:t>) method</w:t>
+      </w:r>
+      <w:r>
+        <w:rPr>
+          <w:rFonts w:ascii="Courier New" w:eastAsia="Times New Roman" w:hAnsi="Courier New" w:cs="Courier New"/>
+          <w:i/>
+          <w:iCs/>
+          <w:color w:val="808080"/>
+          <w:sz w:val="18"/>
+          <w:szCs w:val="18"/>
+        </w:rPr>
+        <w:br/>
+        <w:t xml:space="preserve"> * @</w:t>
+      </w:r>
+      <w:proofErr w:type="spellStart"/>
+      <w:r>
+        <w:rPr>
+          <w:rFonts w:ascii="Courier New" w:eastAsia="Times New Roman" w:hAnsi="Courier New" w:cs="Courier New"/>
+          <w:i/>
+          <w:iCs/>
+          <w:color w:val="808080"/>
+          <w:sz w:val="18"/>
+          <w:szCs w:val="18"/>
+        </w:rPr>
+        <w:t>param</w:t>
+      </w:r>
+      <w:proofErr w:type="spellEnd"/>
+      <w:r>
+        <w:rPr>
+          <w:rFonts w:ascii="Courier New" w:eastAsia="Times New Roman" w:hAnsi="Courier New" w:cs="Courier New"/>
+          <w:i/>
+          <w:iCs/>
+          <w:color w:val="808080"/>
+          <w:sz w:val="18"/>
+          <w:szCs w:val="18"/>
+        </w:rPr>
+        <w:t xml:space="preserve"> </w:t>
+      </w:r>
+      <w:proofErr w:type="spellStart"/>
+      <w:r>
+        <w:rPr>
+          <w:rFonts w:ascii="Courier New" w:eastAsia="Times New Roman" w:hAnsi="Courier New" w:cs="Courier New"/>
+          <w:i/>
+          <w:iCs/>
+          <w:color w:val="808080"/>
+          <w:sz w:val="18"/>
+          <w:szCs w:val="18"/>
+        </w:rPr>
+        <w:t>iName</w:t>
+      </w:r>
+      <w:proofErr w:type="spellEnd"/>
+      <w:r>
+        <w:rPr>
+          <w:rFonts w:ascii="Courier New" w:eastAsia="Times New Roman" w:hAnsi="Courier New" w:cs="Courier New"/>
+          <w:i/>
+          <w:iCs/>
+          <w:color w:val="808080"/>
+          <w:sz w:val="18"/>
+          <w:szCs w:val="18"/>
+        </w:rPr>
+        <w:t xml:space="preserve"> The name to set the dealer to</w:t>
+      </w:r>
+      <w:r>
+        <w:rPr>
+          <w:rFonts w:ascii="Courier New" w:eastAsia="Times New Roman" w:hAnsi="Courier New" w:cs="Courier New"/>
+          <w:i/>
+          <w:iCs/>
+          <w:color w:val="808080"/>
+          <w:sz w:val="18"/>
+          <w:szCs w:val="18"/>
+        </w:rPr>
+        <w:br/>
+        <w:t xml:space="preserve"> */</w:t>
+      </w:r>
+    </w:p>
+    <w:p>
+      <w:pPr>
+        <w:shd w:val="clear" w:color="auto" w:fill="FFFFFF"/>
+        <w:tabs>
+          <w:tab w:val="left" w:pos="916"/>
+          <w:tab w:val="left" w:pos="1832"/>
+          <w:tab w:val="left" w:pos="2748"/>
+          <w:tab w:val="left" w:pos="3664"/>
+          <w:tab w:val="left" w:pos="4580"/>
+          <w:tab w:val="left" w:pos="5496"/>
+          <w:tab w:val="left" w:pos="6412"/>
+          <w:tab w:val="left" w:pos="7328"/>
+          <w:tab w:val="left" w:pos="8244"/>
+          <w:tab w:val="left" w:pos="9160"/>
+          <w:tab w:val="left" w:pos="10076"/>
+          <w:tab w:val="left" w:pos="10992"/>
+          <w:tab w:val="left" w:pos="11908"/>
+          <w:tab w:val="left" w:pos="12824"/>
+          <w:tab w:val="left" w:pos="13740"/>
+          <w:tab w:val="left" w:pos="14656"/>
+        </w:tabs>
+        <w:spacing w:after="0" w:line="240" w:lineRule="auto"/>
+        <w:rPr>
+          <w:rFonts w:ascii="Courier New" w:eastAsia="Times New Roman" w:hAnsi="Courier New" w:cs="Courier New"/>
+          <w:color w:val="000000"/>
+          <w:sz w:val="18"/>
+          <w:szCs w:val="18"/>
+        </w:rPr>
+      </w:pPr>
+      <w:r>
+        <w:rPr>
+          <w:rFonts w:ascii="Courier New" w:eastAsia="Times New Roman" w:hAnsi="Courier New" w:cs="Courier New"/>
+          <w:i/>
+          <w:iCs/>
+          <w:color w:val="808080"/>
+          <w:sz w:val="18"/>
+          <w:szCs w:val="18"/>
+        </w:rPr>
+        <w:t>/**</w:t>
+      </w:r>
+      <w:r>
+        <w:rPr>
+          <w:rFonts w:ascii="Courier New" w:eastAsia="Times New Roman" w:hAnsi="Courier New" w:cs="Courier New"/>
+          <w:i/>
+          <w:iCs/>
+          <w:color w:val="808080"/>
+          <w:sz w:val="18"/>
+          <w:szCs w:val="18"/>
+        </w:rPr>
+        <w:br/>
+        <w:t xml:space="preserve"> * Name: Jake Billings</w:t>
+      </w:r>
+      <w:r>
+        <w:rPr>
+          <w:rFonts w:ascii="Courier New" w:eastAsia="Times New Roman" w:hAnsi="Courier New" w:cs="Courier New"/>
+          <w:i/>
+          <w:iCs/>
+          <w:color w:val="808080"/>
+          <w:sz w:val="18"/>
+          <w:szCs w:val="18"/>
+        </w:rPr>
+        <w:br/>
+        <w:t xml:space="preserve"> * Date: 08/02/2017</w:t>
+      </w:r>
+      <w:r>
+        <w:rPr>
+          <w:rFonts w:ascii="Courier New" w:eastAsia="Times New Roman" w:hAnsi="Courier New" w:cs="Courier New"/>
+          <w:i/>
+          <w:iCs/>
+          <w:color w:val="808080"/>
+          <w:sz w:val="18"/>
+          <w:szCs w:val="18"/>
+        </w:rPr>
+        <w:br/>
+        <w:t xml:space="preserve"> * Class: CSCI 1411-001</w:t>
+      </w:r>
+      <w:r>
+        <w:rPr>
+          <w:rFonts w:ascii="Courier New" w:eastAsia="Times New Roman" w:hAnsi="Courier New" w:cs="Courier New"/>
+          <w:i/>
+          <w:iCs/>
+          <w:color w:val="808080"/>
+          <w:sz w:val="18"/>
+          <w:szCs w:val="18"/>
+        </w:rPr>
+        <w:br/>
+        <w:t xml:space="preserve"> * Description: Function implementations for the car dealership functions</w:t>
+      </w:r>
+      <w:r>
+        <w:rPr>
+          <w:rFonts w:ascii="Courier New" w:eastAsia="Times New Roman" w:hAnsi="Courier New" w:cs="Courier New"/>
+          <w:i/>
+          <w:iCs/>
+          <w:color w:val="808080"/>
+          <w:sz w:val="18"/>
+          <w:szCs w:val="18"/>
+        </w:rPr>
+        <w:br/>
+        <w:t xml:space="preserve"> * Status: compiles and runs on VS, </w:t>
+      </w:r>
+      <w:proofErr w:type="spellStart"/>
+      <w:r>
+        <w:rPr>
+          <w:rFonts w:ascii="Courier New" w:eastAsia="Times New Roman" w:hAnsi="Courier New" w:cs="Courier New"/>
+          <w:i/>
+          <w:iCs/>
+          <w:color w:val="808080"/>
+          <w:sz w:val="18"/>
+          <w:szCs w:val="18"/>
+        </w:rPr>
+        <w:t>Clion</w:t>
+      </w:r>
+      <w:proofErr w:type="spellEnd"/>
+      <w:r>
+        <w:rPr>
+          <w:rFonts w:ascii="Courier New" w:eastAsia="Times New Roman" w:hAnsi="Courier New" w:cs="Courier New"/>
+          <w:i/>
+          <w:iCs/>
+          <w:color w:val="808080"/>
+          <w:sz w:val="18"/>
+          <w:szCs w:val="18"/>
+        </w:rPr>
+        <w:t xml:space="preserve">, and </w:t>
+      </w:r>
+      <w:proofErr w:type="spellStart"/>
+      <w:r>
+        <w:rPr>
+          <w:rFonts w:ascii="Courier New" w:eastAsia="Times New Roman" w:hAnsi="Courier New" w:cs="Courier New"/>
+          <w:i/>
+          <w:iCs/>
+          <w:color w:val="808080"/>
+          <w:sz w:val="18"/>
+          <w:szCs w:val="18"/>
+        </w:rPr>
+        <w:t>csegrid</w:t>
+      </w:r>
+      <w:proofErr w:type="spellEnd"/>
+      <w:r>
+        <w:rPr>
+          <w:rFonts w:ascii="Courier New" w:eastAsia="Times New Roman" w:hAnsi="Courier New" w:cs="Courier New"/>
+          <w:i/>
+          <w:iCs/>
+          <w:color w:val="808080"/>
+          <w:sz w:val="18"/>
+          <w:szCs w:val="18"/>
+        </w:rPr>
+        <w:br/>
+        <w:t xml:space="preserve"> */</w:t>
+      </w:r>
+      <w:r>
+        <w:rPr>
+          <w:rFonts w:ascii="Courier New" w:eastAsia="Times New Roman" w:hAnsi="Courier New" w:cs="Courier New"/>
+          <w:i/>
+          <w:iCs/>
+          <w:color w:val="808080"/>
+          <w:sz w:val="18"/>
+          <w:szCs w:val="18"/>
+        </w:rPr>
+        <w:br/>
+        <w:t xml:space="preserve">//Include </w:t>
+      </w:r>
+      <w:proofErr w:type="spellStart"/>
+      <w:r>
+        <w:rPr>
+          <w:rFonts w:ascii="Courier New" w:eastAsia="Times New Roman" w:hAnsi="Courier New" w:cs="Courier New"/>
+          <w:i/>
+          <w:iCs/>
+          <w:color w:val="808080"/>
+          <w:sz w:val="18"/>
+          <w:szCs w:val="18"/>
+        </w:rPr>
+        <w:t>cout</w:t>
+      </w:r>
+      <w:proofErr w:type="spellEnd"/>
+      <w:r>
+        <w:rPr>
+          <w:rFonts w:ascii="Courier New" w:eastAsia="Times New Roman" w:hAnsi="Courier New" w:cs="Courier New"/>
+          <w:i/>
+          <w:iCs/>
+          <w:color w:val="808080"/>
+          <w:sz w:val="18"/>
+          <w:szCs w:val="18"/>
+        </w:rPr>
+        <w:t xml:space="preserve">, </w:t>
+      </w:r>
+      <w:proofErr w:type="spellStart"/>
+      <w:r>
+        <w:rPr>
+          <w:rFonts w:ascii="Courier New" w:eastAsia="Times New Roman" w:hAnsi="Courier New" w:cs="Courier New"/>
+          <w:i/>
+          <w:iCs/>
+          <w:color w:val="808080"/>
+          <w:sz w:val="18"/>
+          <w:szCs w:val="18"/>
+        </w:rPr>
+        <w:t>cin</w:t>
+      </w:r>
+      <w:proofErr w:type="spellEnd"/>
+      <w:r>
+        <w:rPr>
+          <w:rFonts w:ascii="Courier New" w:eastAsia="Times New Roman" w:hAnsi="Courier New" w:cs="Courier New"/>
+          <w:i/>
+          <w:iCs/>
+          <w:color w:val="808080"/>
+          <w:sz w:val="18"/>
+          <w:szCs w:val="18"/>
+        </w:rPr>
+        <w:t xml:space="preserve">, </w:t>
+      </w:r>
+      <w:proofErr w:type="spellStart"/>
+      <w:r>
+        <w:rPr>
+          <w:rFonts w:ascii="Courier New" w:eastAsia="Times New Roman" w:hAnsi="Courier New" w:cs="Courier New"/>
+          <w:i/>
+          <w:iCs/>
+          <w:color w:val="808080"/>
+          <w:sz w:val="18"/>
+          <w:szCs w:val="18"/>
+        </w:rPr>
+        <w:t>fileout</w:t>
+      </w:r>
+      <w:proofErr w:type="spellEnd"/>
+      <w:r>
+        <w:rPr>
+          <w:rFonts w:ascii="Courier New" w:eastAsia="Times New Roman" w:hAnsi="Courier New" w:cs="Courier New"/>
+          <w:i/>
+          <w:iCs/>
+          <w:color w:val="808080"/>
+          <w:sz w:val="18"/>
+          <w:szCs w:val="18"/>
+        </w:rPr>
+        <w:t xml:space="preserve">, </w:t>
+      </w:r>
+      <w:proofErr w:type="spellStart"/>
+      <w:r>
+        <w:rPr>
+          <w:rFonts w:ascii="Courier New" w:eastAsia="Times New Roman" w:hAnsi="Courier New" w:cs="Courier New"/>
+          <w:i/>
+          <w:iCs/>
+          <w:color w:val="808080"/>
+          <w:sz w:val="18"/>
+          <w:szCs w:val="18"/>
+        </w:rPr>
+        <w:t>filein</w:t>
+      </w:r>
+      <w:proofErr w:type="spellEnd"/>
+      <w:r>
+        <w:rPr>
+          <w:rFonts w:ascii="Courier New" w:eastAsia="Times New Roman" w:hAnsi="Courier New" w:cs="Courier New"/>
+          <w:i/>
+          <w:iCs/>
+          <w:color w:val="808080"/>
+          <w:sz w:val="18"/>
+          <w:szCs w:val="18"/>
+        </w:rPr>
+        <w:t>, and function headers</w:t>
+      </w:r>
+      <w:r>
+        <w:rPr>
+          <w:rFonts w:ascii="Courier New" w:eastAsia="Times New Roman" w:hAnsi="Courier New" w:cs="Courier New"/>
+          <w:i/>
+          <w:iCs/>
+          <w:color w:val="808080"/>
+          <w:sz w:val="18"/>
+          <w:szCs w:val="18"/>
+        </w:rPr>
+        <w:br/>
+        <w:t>/**</w:t>
+      </w:r>
+      <w:r>
+        <w:rPr>
+          <w:rFonts w:ascii="Courier New" w:eastAsia="Times New Roman" w:hAnsi="Courier New" w:cs="Courier New"/>
+          <w:i/>
+          <w:iCs/>
+          <w:color w:val="808080"/>
+          <w:sz w:val="18"/>
+          <w:szCs w:val="18"/>
+        </w:rPr>
+        <w:br/>
+        <w:t xml:space="preserve"> * Implement the user interface loop for the menu system. Called my </w:t>
+      </w:r>
+      <w:proofErr w:type="gramStart"/>
+      <w:r>
+        <w:rPr>
+          <w:rFonts w:ascii="Courier New" w:eastAsia="Times New Roman" w:hAnsi="Courier New" w:cs="Courier New"/>
+          <w:i/>
+          <w:iCs/>
+          <w:color w:val="808080"/>
+          <w:sz w:val="18"/>
+          <w:szCs w:val="18"/>
+        </w:rPr>
+        <w:t>main(</w:t>
+      </w:r>
+      <w:proofErr w:type="gramEnd"/>
+      <w:r>
+        <w:rPr>
+          <w:rFonts w:ascii="Courier New" w:eastAsia="Times New Roman" w:hAnsi="Courier New" w:cs="Courier New"/>
+          <w:i/>
+          <w:iCs/>
+          <w:color w:val="808080"/>
+          <w:sz w:val="18"/>
+          <w:szCs w:val="18"/>
+        </w:rPr>
+        <w:t>) in main.cpp</w:t>
+      </w:r>
+      <w:r>
+        <w:rPr>
+          <w:rFonts w:ascii="Courier New" w:eastAsia="Times New Roman" w:hAnsi="Courier New" w:cs="Courier New"/>
+          <w:i/>
+          <w:iCs/>
+          <w:color w:val="808080"/>
+          <w:sz w:val="18"/>
+          <w:szCs w:val="18"/>
+        </w:rPr>
+        <w:br/>
+        <w:t xml:space="preserve"> *</w:t>
+      </w:r>
+      <w:r>
+        <w:rPr>
+          <w:rFonts w:ascii="Courier New" w:eastAsia="Times New Roman" w:hAnsi="Courier New" w:cs="Courier New"/>
+          <w:i/>
+          <w:iCs/>
+          <w:color w:val="808080"/>
+          <w:sz w:val="18"/>
+          <w:szCs w:val="18"/>
+        </w:rPr>
+        <w:br/>
+        <w:t xml:space="preserve"> * @</w:t>
+      </w:r>
+      <w:proofErr w:type="spellStart"/>
+      <w:r>
+        <w:rPr>
+          <w:rFonts w:ascii="Courier New" w:eastAsia="Times New Roman" w:hAnsi="Courier New" w:cs="Courier New"/>
+          <w:i/>
+          <w:iCs/>
+          <w:color w:val="808080"/>
+          <w:sz w:val="18"/>
+          <w:szCs w:val="18"/>
+        </w:rPr>
+        <w:t>param</w:t>
+      </w:r>
+      <w:proofErr w:type="spellEnd"/>
+      <w:r>
+        <w:rPr>
+          <w:rFonts w:ascii="Courier New" w:eastAsia="Times New Roman" w:hAnsi="Courier New" w:cs="Courier New"/>
+          <w:i/>
+          <w:iCs/>
+          <w:color w:val="808080"/>
+          <w:sz w:val="18"/>
+          <w:szCs w:val="18"/>
+        </w:rPr>
+        <w:t xml:space="preserve"> inventory - A vector reference to the inventory we are managing</w:t>
+      </w:r>
+      <w:r>
+        <w:rPr>
+          <w:rFonts w:ascii="Courier New" w:eastAsia="Times New Roman" w:hAnsi="Courier New" w:cs="Courier New"/>
+          <w:i/>
+          <w:iCs/>
+          <w:color w:val="808080"/>
+          <w:sz w:val="18"/>
+          <w:szCs w:val="18"/>
+        </w:rPr>
+        <w:br/>
+        <w:t xml:space="preserve"> * @return bool - False if the program should exit. True for another loop.</w:t>
+      </w:r>
+      <w:r>
+        <w:rPr>
+          <w:rFonts w:ascii="Courier New" w:eastAsia="Times New Roman" w:hAnsi="Courier New" w:cs="Courier New"/>
+          <w:i/>
+          <w:iCs/>
+          <w:color w:val="808080"/>
+          <w:sz w:val="18"/>
+          <w:szCs w:val="18"/>
+        </w:rPr>
+        <w:br/>
+        <w:t xml:space="preserve"> */</w:t>
+      </w:r>
+      <w:r>
+        <w:rPr>
+          <w:rFonts w:ascii="Courier New" w:eastAsia="Times New Roman" w:hAnsi="Courier New" w:cs="Courier New"/>
+          <w:i/>
+          <w:iCs/>
+          <w:color w:val="808080"/>
+          <w:sz w:val="18"/>
+          <w:szCs w:val="18"/>
+        </w:rPr>
+        <w:br/>
+        <w:t xml:space="preserve">    //Print menu</w:t>
+      </w:r>
+      <w:r>
+        <w:rPr>
+          <w:rFonts w:ascii="Courier New" w:eastAsia="Times New Roman" w:hAnsi="Courier New" w:cs="Courier New"/>
+          <w:i/>
+          <w:iCs/>
+          <w:color w:val="808080"/>
+          <w:sz w:val="18"/>
+          <w:szCs w:val="18"/>
+        </w:rPr>
+        <w:br/>
+        <w:t xml:space="preserve">    //Read the user's choice</w:t>
+      </w:r>
+      <w:r>
+        <w:rPr>
+          <w:rFonts w:ascii="Courier New" w:eastAsia="Times New Roman" w:hAnsi="Courier New" w:cs="Courier New"/>
+          <w:i/>
+          <w:iCs/>
+          <w:color w:val="808080"/>
+          <w:sz w:val="18"/>
+          <w:szCs w:val="18"/>
+        </w:rPr>
+        <w:br/>
+        <w:t xml:space="preserve">    //Select the correct function for a given choice</w:t>
+      </w:r>
+      <w:r>
+        <w:rPr>
+          <w:rFonts w:ascii="Courier New" w:eastAsia="Times New Roman" w:hAnsi="Courier New" w:cs="Courier New"/>
+          <w:i/>
+          <w:iCs/>
+          <w:color w:val="808080"/>
+          <w:sz w:val="18"/>
+          <w:szCs w:val="18"/>
+        </w:rPr>
+        <w:br/>
+        <w:t>/**</w:t>
+      </w:r>
+      <w:r>
+        <w:rPr>
+          <w:rFonts w:ascii="Courier New" w:eastAsia="Times New Roman" w:hAnsi="Courier New" w:cs="Courier New"/>
+          <w:i/>
+          <w:iCs/>
+          <w:color w:val="808080"/>
+          <w:sz w:val="18"/>
+          <w:szCs w:val="18"/>
+        </w:rPr>
+        <w:br/>
+        <w:t xml:space="preserve"> * Implement the display inventory function</w:t>
+      </w:r>
+      <w:r>
+        <w:rPr>
+          <w:rFonts w:ascii="Courier New" w:eastAsia="Times New Roman" w:hAnsi="Courier New" w:cs="Courier New"/>
+          <w:i/>
+          <w:iCs/>
+          <w:color w:val="808080"/>
+          <w:sz w:val="18"/>
+          <w:szCs w:val="18"/>
+        </w:rPr>
+        <w:br/>
+        <w:t xml:space="preserve"> *</w:t>
+      </w:r>
+      <w:r>
+        <w:rPr>
+          <w:rFonts w:ascii="Courier New" w:eastAsia="Times New Roman" w:hAnsi="Courier New" w:cs="Courier New"/>
+          <w:i/>
+          <w:iCs/>
+          <w:color w:val="808080"/>
+          <w:sz w:val="18"/>
+          <w:szCs w:val="18"/>
+        </w:rPr>
+        <w:br/>
+        <w:t xml:space="preserve"> * @</w:t>
+      </w:r>
+      <w:proofErr w:type="spellStart"/>
+      <w:r>
+        <w:rPr>
+          <w:rFonts w:ascii="Courier New" w:eastAsia="Times New Roman" w:hAnsi="Courier New" w:cs="Courier New"/>
+          <w:i/>
+          <w:iCs/>
+          <w:color w:val="808080"/>
+          <w:sz w:val="18"/>
+          <w:szCs w:val="18"/>
+        </w:rPr>
+        <w:t>param</w:t>
+      </w:r>
+      <w:proofErr w:type="spellEnd"/>
+      <w:r>
+        <w:rPr>
+          <w:rFonts w:ascii="Courier New" w:eastAsia="Times New Roman" w:hAnsi="Courier New" w:cs="Courier New"/>
+          <w:i/>
+          <w:iCs/>
+          <w:color w:val="808080"/>
+          <w:sz w:val="18"/>
+          <w:szCs w:val="18"/>
+        </w:rPr>
+        <w:t xml:space="preserve"> inventory </w:t>
+      </w:r>
+      <w:proofErr w:type="gramStart"/>
+      <w:r>
+        <w:rPr>
+          <w:rFonts w:ascii="Courier New" w:eastAsia="Times New Roman" w:hAnsi="Courier New" w:cs="Courier New"/>
+          <w:i/>
+          <w:iCs/>
+          <w:color w:val="808080"/>
+          <w:sz w:val="18"/>
+          <w:szCs w:val="18"/>
+        </w:rPr>
+        <w:t>The</w:t>
+      </w:r>
+      <w:proofErr w:type="gramEnd"/>
+      <w:r>
+        <w:rPr>
+          <w:rFonts w:ascii="Courier New" w:eastAsia="Times New Roman" w:hAnsi="Courier New" w:cs="Courier New"/>
+          <w:i/>
+          <w:iCs/>
+          <w:color w:val="808080"/>
+          <w:sz w:val="18"/>
+          <w:szCs w:val="18"/>
+        </w:rPr>
+        <w:t xml:space="preserve"> inventory we are managing</w:t>
+      </w:r>
+      <w:r>
+        <w:rPr>
+          <w:rFonts w:ascii="Courier New" w:eastAsia="Times New Roman" w:hAnsi="Courier New" w:cs="Courier New"/>
+          <w:i/>
+          <w:iCs/>
+          <w:color w:val="808080"/>
+          <w:sz w:val="18"/>
+          <w:szCs w:val="18"/>
+        </w:rPr>
+        <w:br/>
+        <w:t xml:space="preserve"> */</w:t>
+      </w:r>
+      <w:r>
+        <w:rPr>
+          <w:rFonts w:ascii="Courier New" w:eastAsia="Times New Roman" w:hAnsi="Courier New" w:cs="Courier New"/>
+          <w:i/>
+          <w:iCs/>
+          <w:color w:val="808080"/>
+          <w:sz w:val="18"/>
+          <w:szCs w:val="18"/>
+        </w:rPr>
+        <w:br/>
+        <w:t xml:space="preserve">    //If there aren't any vehicles, tell the user.</w:t>
+      </w:r>
+      <w:r>
+        <w:rPr>
+          <w:rFonts w:ascii="Courier New" w:eastAsia="Times New Roman" w:hAnsi="Courier New" w:cs="Courier New"/>
+          <w:i/>
+          <w:iCs/>
+          <w:color w:val="808080"/>
+          <w:sz w:val="18"/>
+          <w:szCs w:val="18"/>
+        </w:rPr>
+        <w:br/>
+        <w:t xml:space="preserve">    //Print vehicle information for each vehicle</w:t>
+      </w:r>
+      <w:r>
+        <w:rPr>
+          <w:rFonts w:ascii="Courier New" w:eastAsia="Times New Roman" w:hAnsi="Courier New" w:cs="Courier New"/>
+          <w:i/>
+          <w:iCs/>
+          <w:color w:val="808080"/>
+          <w:sz w:val="18"/>
+          <w:szCs w:val="18"/>
+        </w:rPr>
+        <w:br/>
+        <w:t>/**</w:t>
+      </w:r>
+      <w:r>
+        <w:rPr>
+          <w:rFonts w:ascii="Courier New" w:eastAsia="Times New Roman" w:hAnsi="Courier New" w:cs="Courier New"/>
+          <w:i/>
+          <w:iCs/>
+          <w:color w:val="808080"/>
+          <w:sz w:val="18"/>
+          <w:szCs w:val="18"/>
+        </w:rPr>
+        <w:br/>
+        <w:t xml:space="preserve"> * Implement the add inventory function</w:t>
+      </w:r>
+      <w:r>
+        <w:rPr>
+          <w:rFonts w:ascii="Courier New" w:eastAsia="Times New Roman" w:hAnsi="Courier New" w:cs="Courier New"/>
+          <w:i/>
+          <w:iCs/>
+          <w:color w:val="808080"/>
+          <w:sz w:val="18"/>
+          <w:szCs w:val="18"/>
+        </w:rPr>
+        <w:br/>
+        <w:t xml:space="preserve"> *</w:t>
+      </w:r>
+      <w:r>
+        <w:rPr>
+          <w:rFonts w:ascii="Courier New" w:eastAsia="Times New Roman" w:hAnsi="Courier New" w:cs="Courier New"/>
+          <w:i/>
+          <w:iCs/>
+          <w:color w:val="808080"/>
+          <w:sz w:val="18"/>
+          <w:szCs w:val="18"/>
+        </w:rPr>
+        <w:br/>
+        <w:t xml:space="preserve"> * @</w:t>
+      </w:r>
+      <w:proofErr w:type="spellStart"/>
+      <w:r>
+        <w:rPr>
+          <w:rFonts w:ascii="Courier New" w:eastAsia="Times New Roman" w:hAnsi="Courier New" w:cs="Courier New"/>
+          <w:i/>
+          <w:iCs/>
+          <w:color w:val="808080"/>
+          <w:sz w:val="18"/>
+          <w:szCs w:val="18"/>
+        </w:rPr>
+        <w:t>param</w:t>
+      </w:r>
+      <w:proofErr w:type="spellEnd"/>
+      <w:r>
+        <w:rPr>
+          <w:rFonts w:ascii="Courier New" w:eastAsia="Times New Roman" w:hAnsi="Courier New" w:cs="Courier New"/>
+          <w:i/>
+          <w:iCs/>
+          <w:color w:val="808080"/>
+          <w:sz w:val="18"/>
+          <w:szCs w:val="18"/>
+        </w:rPr>
+        <w:t xml:space="preserve"> inventory The inventory we are managing</w:t>
+      </w:r>
+      <w:r>
+        <w:rPr>
+          <w:rFonts w:ascii="Courier New" w:eastAsia="Times New Roman" w:hAnsi="Courier New" w:cs="Courier New"/>
+          <w:i/>
+          <w:iCs/>
+          <w:color w:val="808080"/>
+          <w:sz w:val="18"/>
+          <w:szCs w:val="18"/>
+        </w:rPr>
+        <w:br/>
+        <w:t xml:space="preserve"> */</w:t>
+      </w:r>
+      <w:r>
+        <w:rPr>
+          <w:rFonts w:ascii="Courier New" w:eastAsia="Times New Roman" w:hAnsi="Courier New" w:cs="Courier New"/>
+          <w:i/>
+          <w:iCs/>
+          <w:color w:val="808080"/>
+          <w:sz w:val="18"/>
+          <w:szCs w:val="18"/>
+        </w:rPr>
+        <w:br/>
+        <w:t xml:space="preserve">    //Create an empty vehicle</w:t>
+      </w:r>
+      <w:r>
+        <w:rPr>
+          <w:rFonts w:ascii="Courier New" w:eastAsia="Times New Roman" w:hAnsi="Courier New" w:cs="Courier New"/>
+          <w:i/>
+          <w:iCs/>
+          <w:color w:val="808080"/>
+          <w:sz w:val="18"/>
+          <w:szCs w:val="18"/>
+        </w:rPr>
+        <w:br/>
+      </w:r>
+      <w:r>
+        <w:rPr>
+          <w:rFonts w:ascii="Courier New" w:eastAsia="Times New Roman" w:hAnsi="Courier New" w:cs="Courier New"/>
+          <w:i/>
+          <w:iCs/>
+          <w:color w:val="808080"/>
+          <w:sz w:val="18"/>
+          <w:szCs w:val="18"/>
+        </w:rPr>
+        <w:lastRenderedPageBreak/>
+        <w:t xml:space="preserve">    // Use the &gt;&gt; operator to read the vehicle from </w:t>
+      </w:r>
+      <w:proofErr w:type="spellStart"/>
+      <w:r>
+        <w:rPr>
+          <w:rFonts w:ascii="Courier New" w:eastAsia="Times New Roman" w:hAnsi="Courier New" w:cs="Courier New"/>
+          <w:i/>
+          <w:iCs/>
+          <w:color w:val="808080"/>
+          <w:sz w:val="18"/>
+          <w:szCs w:val="18"/>
+        </w:rPr>
+        <w:t>cin</w:t>
+      </w:r>
+      <w:proofErr w:type="spellEnd"/>
+      <w:r>
+        <w:rPr>
+          <w:rFonts w:ascii="Courier New" w:eastAsia="Times New Roman" w:hAnsi="Courier New" w:cs="Courier New"/>
+          <w:i/>
+          <w:iCs/>
+          <w:color w:val="808080"/>
+          <w:sz w:val="18"/>
+          <w:szCs w:val="18"/>
+        </w:rPr>
+        <w:br/>
+        <w:t xml:space="preserve">    //Append the vehicle to the inventory</w:t>
+      </w:r>
+      <w:r>
+        <w:rPr>
+          <w:rFonts w:ascii="Courier New" w:eastAsia="Times New Roman" w:hAnsi="Courier New" w:cs="Courier New"/>
+          <w:i/>
+          <w:iCs/>
+          <w:color w:val="808080"/>
+          <w:sz w:val="18"/>
+          <w:szCs w:val="18"/>
+        </w:rPr>
+        <w:br/>
+        <w:t xml:space="preserve">    //Notify the user of our success</w:t>
+      </w:r>
+      <w:r>
+        <w:rPr>
+          <w:rFonts w:ascii="Courier New" w:eastAsia="Times New Roman" w:hAnsi="Courier New" w:cs="Courier New"/>
+          <w:i/>
+          <w:iCs/>
+          <w:color w:val="808080"/>
+          <w:sz w:val="18"/>
+          <w:szCs w:val="18"/>
+        </w:rPr>
+        <w:br/>
+        <w:t>/**</w:t>
+      </w:r>
+      <w:r>
+        <w:rPr>
+          <w:rFonts w:ascii="Courier New" w:eastAsia="Times New Roman" w:hAnsi="Courier New" w:cs="Courier New"/>
+          <w:i/>
+          <w:iCs/>
+          <w:color w:val="808080"/>
+          <w:sz w:val="18"/>
+          <w:szCs w:val="18"/>
+        </w:rPr>
+        <w:br/>
+        <w:t xml:space="preserve"> * Implement the update inventory function</w:t>
+      </w:r>
+      <w:r>
+        <w:rPr>
+          <w:rFonts w:ascii="Courier New" w:eastAsia="Times New Roman" w:hAnsi="Courier New" w:cs="Courier New"/>
+          <w:i/>
+          <w:iCs/>
+          <w:color w:val="808080"/>
+          <w:sz w:val="18"/>
+          <w:szCs w:val="18"/>
+        </w:rPr>
+        <w:br/>
+        <w:t xml:space="preserve"> *</w:t>
+      </w:r>
+      <w:r>
+        <w:rPr>
+          <w:rFonts w:ascii="Courier New" w:eastAsia="Times New Roman" w:hAnsi="Courier New" w:cs="Courier New"/>
+          <w:i/>
+          <w:iCs/>
+          <w:color w:val="808080"/>
+          <w:sz w:val="18"/>
+          <w:szCs w:val="18"/>
+        </w:rPr>
+        <w:br/>
+        <w:t xml:space="preserve"> * @</w:t>
+      </w:r>
+      <w:proofErr w:type="spellStart"/>
+      <w:r>
+        <w:rPr>
+          <w:rFonts w:ascii="Courier New" w:eastAsia="Times New Roman" w:hAnsi="Courier New" w:cs="Courier New"/>
+          <w:i/>
+          <w:iCs/>
+          <w:color w:val="808080"/>
+          <w:sz w:val="18"/>
+          <w:szCs w:val="18"/>
+        </w:rPr>
+        <w:t>param</w:t>
+      </w:r>
+      <w:proofErr w:type="spellEnd"/>
+      <w:r>
+        <w:rPr>
+          <w:rFonts w:ascii="Courier New" w:eastAsia="Times New Roman" w:hAnsi="Courier New" w:cs="Courier New"/>
+          <w:i/>
+          <w:iCs/>
+          <w:color w:val="808080"/>
+          <w:sz w:val="18"/>
+          <w:szCs w:val="18"/>
+        </w:rPr>
+        <w:t xml:space="preserve"> inventory The inventory we are managing</w:t>
+      </w:r>
+      <w:r>
+        <w:rPr>
+          <w:rFonts w:ascii="Courier New" w:eastAsia="Times New Roman" w:hAnsi="Courier New" w:cs="Courier New"/>
+          <w:i/>
+          <w:iCs/>
+          <w:color w:val="808080"/>
+          <w:sz w:val="18"/>
+          <w:szCs w:val="18"/>
+        </w:rPr>
+        <w:br/>
+        <w:t xml:space="preserve"> */</w:t>
+      </w:r>
+      <w:r>
+        <w:rPr>
+          <w:rFonts w:ascii="Courier New" w:eastAsia="Times New Roman" w:hAnsi="Courier New" w:cs="Courier New"/>
+          <w:i/>
+          <w:iCs/>
+          <w:color w:val="808080"/>
+          <w:sz w:val="18"/>
+          <w:szCs w:val="18"/>
+        </w:rPr>
+        <w:br/>
+        <w:t xml:space="preserve">    //First, display the inventory</w:t>
+      </w:r>
+      <w:r>
+        <w:rPr>
+          <w:rFonts w:ascii="Courier New" w:eastAsia="Times New Roman" w:hAnsi="Courier New" w:cs="Courier New"/>
+          <w:i/>
+          <w:iCs/>
+          <w:color w:val="808080"/>
+          <w:sz w:val="18"/>
+          <w:szCs w:val="18"/>
+        </w:rPr>
+        <w:br/>
+        <w:t xml:space="preserve">    //Ask the user which vehicle they want to edit</w:t>
+      </w:r>
+      <w:r>
+        <w:rPr>
+          <w:rFonts w:ascii="Courier New" w:eastAsia="Times New Roman" w:hAnsi="Courier New" w:cs="Courier New"/>
+          <w:i/>
+          <w:iCs/>
+          <w:color w:val="808080"/>
+          <w:sz w:val="18"/>
+          <w:szCs w:val="18"/>
+        </w:rPr>
+        <w:br/>
+        <w:t xml:space="preserve">    //Tell the user we're starting</w:t>
+      </w:r>
+      <w:r>
+        <w:rPr>
+          <w:rFonts w:ascii="Courier New" w:eastAsia="Times New Roman" w:hAnsi="Courier New" w:cs="Courier New"/>
+          <w:i/>
+          <w:iCs/>
+          <w:color w:val="808080"/>
+          <w:sz w:val="18"/>
+          <w:szCs w:val="18"/>
+        </w:rPr>
+        <w:br/>
+        <w:t xml:space="preserve">    //Take the new info</w:t>
+      </w:r>
+      <w:r>
+        <w:rPr>
+          <w:rFonts w:ascii="Courier New" w:eastAsia="Times New Roman" w:hAnsi="Courier New" w:cs="Courier New"/>
+          <w:i/>
+          <w:iCs/>
+          <w:color w:val="808080"/>
+          <w:sz w:val="18"/>
+          <w:szCs w:val="18"/>
+        </w:rPr>
+        <w:br/>
+        <w:t xml:space="preserve">    //Tell the user we updated</w:t>
+      </w:r>
+      <w:r>
+        <w:rPr>
+          <w:rFonts w:ascii="Courier New" w:eastAsia="Times New Roman" w:hAnsi="Courier New" w:cs="Courier New"/>
+          <w:i/>
+          <w:iCs/>
+          <w:color w:val="808080"/>
+          <w:sz w:val="18"/>
+          <w:szCs w:val="18"/>
+        </w:rPr>
+        <w:br/>
+        <w:t>/**</w:t>
+      </w:r>
+      <w:r>
+        <w:rPr>
+          <w:rFonts w:ascii="Courier New" w:eastAsia="Times New Roman" w:hAnsi="Courier New" w:cs="Courier New"/>
+          <w:i/>
+          <w:iCs/>
+          <w:color w:val="808080"/>
+          <w:sz w:val="18"/>
+          <w:szCs w:val="18"/>
+        </w:rPr>
+        <w:br/>
+        <w:t xml:space="preserve"> * Implement the delete inventory function</w:t>
+      </w:r>
+      <w:r>
+        <w:rPr>
+          <w:rFonts w:ascii="Courier New" w:eastAsia="Times New Roman" w:hAnsi="Courier New" w:cs="Courier New"/>
+          <w:i/>
+          <w:iCs/>
+          <w:color w:val="808080"/>
+          <w:sz w:val="18"/>
+          <w:szCs w:val="18"/>
+        </w:rPr>
+        <w:br/>
+        <w:t xml:space="preserve"> *</w:t>
+      </w:r>
+      <w:r>
+        <w:rPr>
+          <w:rFonts w:ascii="Courier New" w:eastAsia="Times New Roman" w:hAnsi="Courier New" w:cs="Courier New"/>
+          <w:i/>
+          <w:iCs/>
+          <w:color w:val="808080"/>
+          <w:sz w:val="18"/>
+          <w:szCs w:val="18"/>
+        </w:rPr>
+        <w:br/>
+        <w:t xml:space="preserve"> * @</w:t>
+      </w:r>
+      <w:proofErr w:type="spellStart"/>
+      <w:r>
+        <w:rPr>
+          <w:rFonts w:ascii="Courier New" w:eastAsia="Times New Roman" w:hAnsi="Courier New" w:cs="Courier New"/>
+          <w:i/>
+          <w:iCs/>
+          <w:color w:val="808080"/>
+          <w:sz w:val="18"/>
+          <w:szCs w:val="18"/>
+        </w:rPr>
+        <w:t>param</w:t>
+      </w:r>
+      <w:proofErr w:type="spellEnd"/>
+      <w:r>
+        <w:rPr>
+          <w:rFonts w:ascii="Courier New" w:eastAsia="Times New Roman" w:hAnsi="Courier New" w:cs="Courier New"/>
+          <w:i/>
+          <w:iCs/>
+          <w:color w:val="808080"/>
+          <w:sz w:val="18"/>
+          <w:szCs w:val="18"/>
+        </w:rPr>
+        <w:t xml:space="preserve"> inventory The inventory we are managing</w:t>
+      </w:r>
+      <w:r>
+        <w:rPr>
+          <w:rFonts w:ascii="Courier New" w:eastAsia="Times New Roman" w:hAnsi="Courier New" w:cs="Courier New"/>
+          <w:i/>
+          <w:iCs/>
+          <w:color w:val="808080"/>
+          <w:sz w:val="18"/>
+          <w:szCs w:val="18"/>
+        </w:rPr>
+        <w:br/>
+        <w:t xml:space="preserve"> */</w:t>
+      </w:r>
+      <w:r>
+        <w:rPr>
+          <w:rFonts w:ascii="Courier New" w:eastAsia="Times New Roman" w:hAnsi="Courier New" w:cs="Courier New"/>
+          <w:i/>
+          <w:iCs/>
+          <w:color w:val="808080"/>
+          <w:sz w:val="18"/>
+          <w:szCs w:val="18"/>
+        </w:rPr>
+        <w:br/>
+        <w:t xml:space="preserve">    //First, display the inventory</w:t>
+      </w:r>
+      <w:r>
+        <w:rPr>
+          <w:rFonts w:ascii="Courier New" w:eastAsia="Times New Roman" w:hAnsi="Courier New" w:cs="Courier New"/>
+          <w:i/>
+          <w:iCs/>
+          <w:color w:val="808080"/>
+          <w:sz w:val="18"/>
+          <w:szCs w:val="18"/>
+        </w:rPr>
+        <w:br/>
+        <w:t xml:space="preserve">    //Have the user pick a vehicle</w:t>
+      </w:r>
+      <w:r>
+        <w:rPr>
+          <w:rFonts w:ascii="Courier New" w:eastAsia="Times New Roman" w:hAnsi="Courier New" w:cs="Courier New"/>
+          <w:i/>
+          <w:iCs/>
+          <w:color w:val="808080"/>
+          <w:sz w:val="18"/>
+          <w:szCs w:val="18"/>
+        </w:rPr>
+        <w:br/>
+        <w:t xml:space="preserve">    //Erase the vehicle by id</w:t>
+      </w:r>
+      <w:r>
+        <w:rPr>
+          <w:rFonts w:ascii="Courier New" w:eastAsia="Times New Roman" w:hAnsi="Courier New" w:cs="Courier New"/>
+          <w:i/>
+          <w:iCs/>
+          <w:color w:val="808080"/>
+          <w:sz w:val="18"/>
+          <w:szCs w:val="18"/>
+        </w:rPr>
+        <w:br/>
+        <w:t xml:space="preserve">    //Tell the user what we did</w:t>
+      </w:r>
+      <w:r>
+        <w:rPr>
+          <w:rFonts w:ascii="Courier New" w:eastAsia="Times New Roman" w:hAnsi="Courier New" w:cs="Courier New"/>
+          <w:i/>
+          <w:iCs/>
+          <w:color w:val="808080"/>
+          <w:sz w:val="18"/>
+          <w:szCs w:val="18"/>
+        </w:rPr>
+        <w:br/>
+        <w:t>/**</w:t>
+      </w:r>
+      <w:r>
+        <w:rPr>
+          <w:rFonts w:ascii="Courier New" w:eastAsia="Times New Roman" w:hAnsi="Courier New" w:cs="Courier New"/>
+          <w:i/>
+          <w:iCs/>
+          <w:color w:val="808080"/>
+          <w:sz w:val="18"/>
+          <w:szCs w:val="18"/>
+        </w:rPr>
+        <w:br/>
+        <w:t xml:space="preserve"> * Implement the sort inventory function</w:t>
+      </w:r>
+      <w:r>
+        <w:rPr>
+          <w:rFonts w:ascii="Courier New" w:eastAsia="Times New Roman" w:hAnsi="Courier New" w:cs="Courier New"/>
+          <w:i/>
+          <w:iCs/>
+          <w:color w:val="808080"/>
+          <w:sz w:val="18"/>
+          <w:szCs w:val="18"/>
+        </w:rPr>
+        <w:br/>
+        <w:t xml:space="preserve"> *</w:t>
+      </w:r>
+      <w:r>
+        <w:rPr>
+          <w:rFonts w:ascii="Courier New" w:eastAsia="Times New Roman" w:hAnsi="Courier New" w:cs="Courier New"/>
+          <w:i/>
+          <w:iCs/>
+          <w:color w:val="808080"/>
+          <w:sz w:val="18"/>
+          <w:szCs w:val="18"/>
+        </w:rPr>
+        <w:br/>
+        <w:t xml:space="preserve"> * @</w:t>
+      </w:r>
+      <w:proofErr w:type="spellStart"/>
+      <w:r>
+        <w:rPr>
+          <w:rFonts w:ascii="Courier New" w:eastAsia="Times New Roman" w:hAnsi="Courier New" w:cs="Courier New"/>
+          <w:i/>
+          <w:iCs/>
+          <w:color w:val="808080"/>
+          <w:sz w:val="18"/>
+          <w:szCs w:val="18"/>
+        </w:rPr>
+        <w:t>param</w:t>
+      </w:r>
+      <w:proofErr w:type="spellEnd"/>
+      <w:r>
+        <w:rPr>
+          <w:rFonts w:ascii="Courier New" w:eastAsia="Times New Roman" w:hAnsi="Courier New" w:cs="Courier New"/>
+          <w:i/>
+          <w:iCs/>
+          <w:color w:val="808080"/>
+          <w:sz w:val="18"/>
+          <w:szCs w:val="18"/>
+        </w:rPr>
+        <w:t xml:space="preserve"> inventory The inventory we are managing</w:t>
+      </w:r>
+      <w:r>
+        <w:rPr>
+          <w:rFonts w:ascii="Courier New" w:eastAsia="Times New Roman" w:hAnsi="Courier New" w:cs="Courier New"/>
+          <w:i/>
+          <w:iCs/>
+          <w:color w:val="808080"/>
+          <w:sz w:val="18"/>
+          <w:szCs w:val="18"/>
+        </w:rPr>
+        <w:br/>
+        <w:t xml:space="preserve"> */</w:t>
+      </w:r>
+      <w:r>
+        <w:rPr>
+          <w:rFonts w:ascii="Courier New" w:eastAsia="Times New Roman" w:hAnsi="Courier New" w:cs="Courier New"/>
+          <w:i/>
+          <w:iCs/>
+          <w:color w:val="808080"/>
+          <w:sz w:val="18"/>
+          <w:szCs w:val="18"/>
+        </w:rPr>
+        <w:br/>
+        <w:t xml:space="preserve">    //Using bubble sort, arrange Vehicle from tallest to shortest in the inventory vector.</w:t>
+      </w:r>
+      <w:r>
+        <w:rPr>
+          <w:rFonts w:ascii="Courier New" w:eastAsia="Times New Roman" w:hAnsi="Courier New" w:cs="Courier New"/>
+          <w:i/>
+          <w:iCs/>
+          <w:color w:val="808080"/>
+          <w:sz w:val="18"/>
+          <w:szCs w:val="18"/>
+        </w:rPr>
+        <w:br/>
+        <w:t xml:space="preserve">    //Tell the user we're done</w:t>
+      </w:r>
+      <w:r>
+        <w:rPr>
+          <w:rFonts w:ascii="Courier New" w:eastAsia="Times New Roman" w:hAnsi="Courier New" w:cs="Courier New"/>
+          <w:i/>
+          <w:iCs/>
+          <w:color w:val="808080"/>
+          <w:sz w:val="18"/>
+          <w:szCs w:val="18"/>
+        </w:rPr>
+        <w:br/>
+        <w:t>/**</w:t>
+      </w:r>
+      <w:r>
+        <w:rPr>
+          <w:rFonts w:ascii="Courier New" w:eastAsia="Times New Roman" w:hAnsi="Courier New" w:cs="Courier New"/>
+          <w:i/>
+          <w:iCs/>
+          <w:color w:val="808080"/>
+          <w:sz w:val="18"/>
+          <w:szCs w:val="18"/>
+        </w:rPr>
+        <w:br/>
+        <w:t xml:space="preserve"> * Implement the search inventory function</w:t>
+      </w:r>
+      <w:r>
+        <w:rPr>
+          <w:rFonts w:ascii="Courier New" w:eastAsia="Times New Roman" w:hAnsi="Courier New" w:cs="Courier New"/>
+          <w:i/>
+          <w:iCs/>
+          <w:color w:val="808080"/>
+          <w:sz w:val="18"/>
+          <w:szCs w:val="18"/>
+        </w:rPr>
+        <w:br/>
+        <w:t xml:space="preserve"> *</w:t>
+      </w:r>
+      <w:r>
+        <w:rPr>
+          <w:rFonts w:ascii="Courier New" w:eastAsia="Times New Roman" w:hAnsi="Courier New" w:cs="Courier New"/>
+          <w:i/>
+          <w:iCs/>
+          <w:color w:val="808080"/>
+          <w:sz w:val="18"/>
+          <w:szCs w:val="18"/>
+        </w:rPr>
+        <w:br/>
+        <w:t xml:space="preserve"> * @</w:t>
+      </w:r>
+      <w:proofErr w:type="spellStart"/>
+      <w:r>
+        <w:rPr>
+          <w:rFonts w:ascii="Courier New" w:eastAsia="Times New Roman" w:hAnsi="Courier New" w:cs="Courier New"/>
+          <w:i/>
+          <w:iCs/>
+          <w:color w:val="808080"/>
+          <w:sz w:val="18"/>
+          <w:szCs w:val="18"/>
+        </w:rPr>
+        <w:t>param</w:t>
+      </w:r>
+      <w:proofErr w:type="spellEnd"/>
+      <w:r>
+        <w:rPr>
+          <w:rFonts w:ascii="Courier New" w:eastAsia="Times New Roman" w:hAnsi="Courier New" w:cs="Courier New"/>
+          <w:i/>
+          <w:iCs/>
+          <w:color w:val="808080"/>
+          <w:sz w:val="18"/>
+          <w:szCs w:val="18"/>
+        </w:rPr>
+        <w:t xml:space="preserve"> inventory </w:t>
+      </w:r>
+      <w:proofErr w:type="gramStart"/>
+      <w:r>
+        <w:rPr>
+          <w:rFonts w:ascii="Courier New" w:eastAsia="Times New Roman" w:hAnsi="Courier New" w:cs="Courier New"/>
+          <w:i/>
+          <w:iCs/>
+          <w:color w:val="808080"/>
+          <w:sz w:val="18"/>
+          <w:szCs w:val="18"/>
+        </w:rPr>
+        <w:t>The</w:t>
+      </w:r>
+      <w:proofErr w:type="gramEnd"/>
+      <w:r>
+        <w:rPr>
+          <w:rFonts w:ascii="Courier New" w:eastAsia="Times New Roman" w:hAnsi="Courier New" w:cs="Courier New"/>
+          <w:i/>
+          <w:iCs/>
+          <w:color w:val="808080"/>
+          <w:sz w:val="18"/>
+          <w:szCs w:val="18"/>
+        </w:rPr>
+        <w:t xml:space="preserve"> inventory we are managing</w:t>
+      </w:r>
+      <w:r>
+        <w:rPr>
+          <w:rFonts w:ascii="Courier New" w:eastAsia="Times New Roman" w:hAnsi="Courier New" w:cs="Courier New"/>
+          <w:i/>
+          <w:iCs/>
+          <w:color w:val="808080"/>
+          <w:sz w:val="18"/>
+          <w:szCs w:val="18"/>
+        </w:rPr>
+        <w:br/>
+        <w:t xml:space="preserve"> */</w:t>
+      </w:r>
+      <w:r>
+        <w:rPr>
+          <w:rFonts w:ascii="Courier New" w:eastAsia="Times New Roman" w:hAnsi="Courier New" w:cs="Courier New"/>
+          <w:i/>
+          <w:iCs/>
+          <w:color w:val="808080"/>
+          <w:sz w:val="18"/>
+          <w:szCs w:val="18"/>
+        </w:rPr>
+        <w:br/>
+        <w:t xml:space="preserve">    //Ask the user what model to search for</w:t>
+      </w:r>
+      <w:r>
+        <w:rPr>
+          <w:rFonts w:ascii="Courier New" w:eastAsia="Times New Roman" w:hAnsi="Courier New" w:cs="Courier New"/>
+          <w:i/>
+          <w:iCs/>
+          <w:color w:val="808080"/>
+          <w:sz w:val="18"/>
+          <w:szCs w:val="18"/>
+        </w:rPr>
+        <w:br/>
+        <w:t xml:space="preserve">    //Iterate through the inventory and add matches to a new vector</w:t>
+      </w:r>
+      <w:r>
+        <w:rPr>
+          <w:rFonts w:ascii="Courier New" w:eastAsia="Times New Roman" w:hAnsi="Courier New" w:cs="Courier New"/>
+          <w:i/>
+          <w:iCs/>
+          <w:color w:val="808080"/>
+          <w:sz w:val="18"/>
+          <w:szCs w:val="18"/>
+        </w:rPr>
+        <w:br/>
+        <w:t xml:space="preserve">    //If no results are found, tell the user. If they are, print them out.</w:t>
+      </w:r>
+      <w:r>
+        <w:rPr>
+          <w:rFonts w:ascii="Courier New" w:eastAsia="Times New Roman" w:hAnsi="Courier New" w:cs="Courier New"/>
+          <w:i/>
+          <w:iCs/>
+          <w:color w:val="808080"/>
+          <w:sz w:val="18"/>
+          <w:szCs w:val="18"/>
+        </w:rPr>
+        <w:br/>
+        <w:t>/**</w:t>
+      </w:r>
+      <w:r>
+        <w:rPr>
+          <w:rFonts w:ascii="Courier New" w:eastAsia="Times New Roman" w:hAnsi="Courier New" w:cs="Courier New"/>
+          <w:i/>
+          <w:iCs/>
+          <w:color w:val="808080"/>
+          <w:sz w:val="18"/>
+          <w:szCs w:val="18"/>
+        </w:rPr>
+        <w:br/>
+        <w:t xml:space="preserve"> * Implement the read inventory from file function</w:t>
+      </w:r>
+      <w:r>
+        <w:rPr>
+          <w:rFonts w:ascii="Courier New" w:eastAsia="Times New Roman" w:hAnsi="Courier New" w:cs="Courier New"/>
+          <w:i/>
+          <w:iCs/>
+          <w:color w:val="808080"/>
+          <w:sz w:val="18"/>
+          <w:szCs w:val="18"/>
+        </w:rPr>
+        <w:br/>
+        <w:t xml:space="preserve"> *</w:t>
+      </w:r>
+      <w:r>
+        <w:rPr>
+          <w:rFonts w:ascii="Courier New" w:eastAsia="Times New Roman" w:hAnsi="Courier New" w:cs="Courier New"/>
+          <w:i/>
+          <w:iCs/>
+          <w:color w:val="808080"/>
+          <w:sz w:val="18"/>
+          <w:szCs w:val="18"/>
+        </w:rPr>
+        <w:br/>
+        <w:t xml:space="preserve"> * @</w:t>
+      </w:r>
+      <w:proofErr w:type="spellStart"/>
+      <w:r>
+        <w:rPr>
+          <w:rFonts w:ascii="Courier New" w:eastAsia="Times New Roman" w:hAnsi="Courier New" w:cs="Courier New"/>
+          <w:i/>
+          <w:iCs/>
+          <w:color w:val="808080"/>
+          <w:sz w:val="18"/>
+          <w:szCs w:val="18"/>
+        </w:rPr>
+        <w:t>param</w:t>
+      </w:r>
+      <w:proofErr w:type="spellEnd"/>
+      <w:r>
+        <w:rPr>
+          <w:rFonts w:ascii="Courier New" w:eastAsia="Times New Roman" w:hAnsi="Courier New" w:cs="Courier New"/>
+          <w:i/>
+          <w:iCs/>
+          <w:color w:val="808080"/>
+          <w:sz w:val="18"/>
+          <w:szCs w:val="18"/>
+        </w:rPr>
+        <w:t xml:space="preserve"> inventory The inventory we are managing</w:t>
+      </w:r>
+      <w:r>
+        <w:rPr>
+          <w:rFonts w:ascii="Courier New" w:eastAsia="Times New Roman" w:hAnsi="Courier New" w:cs="Courier New"/>
+          <w:i/>
+          <w:iCs/>
+          <w:color w:val="808080"/>
+          <w:sz w:val="18"/>
+          <w:szCs w:val="18"/>
+        </w:rPr>
+        <w:br/>
+        <w:t xml:space="preserve"> */</w:t>
+      </w:r>
+      <w:r>
+        <w:rPr>
+          <w:rFonts w:ascii="Courier New" w:eastAsia="Times New Roman" w:hAnsi="Courier New" w:cs="Courier New"/>
+          <w:i/>
+          <w:iCs/>
+          <w:color w:val="808080"/>
+          <w:sz w:val="18"/>
+          <w:szCs w:val="18"/>
+        </w:rPr>
+        <w:br/>
+        <w:t xml:space="preserve">    //Open a file input stream</w:t>
+      </w:r>
+      <w:r>
+        <w:rPr>
+          <w:rFonts w:ascii="Courier New" w:eastAsia="Times New Roman" w:hAnsi="Courier New" w:cs="Courier New"/>
+          <w:i/>
+          <w:iCs/>
+          <w:color w:val="808080"/>
+          <w:sz w:val="18"/>
+          <w:szCs w:val="18"/>
+        </w:rPr>
+        <w:br/>
+        <w:t xml:space="preserve">    //Keep count</w:t>
+      </w:r>
+      <w:r>
+        <w:rPr>
+          <w:rFonts w:ascii="Courier New" w:eastAsia="Times New Roman" w:hAnsi="Courier New" w:cs="Courier New"/>
+          <w:i/>
+          <w:iCs/>
+          <w:color w:val="808080"/>
+          <w:sz w:val="18"/>
+          <w:szCs w:val="18"/>
+        </w:rPr>
+        <w:br/>
+        <w:t xml:space="preserve">    //Until we reach the end of the file, </w:t>
+      </w:r>
+      <w:proofErr w:type="spellStart"/>
+      <w:r>
+        <w:rPr>
+          <w:rFonts w:ascii="Courier New" w:eastAsia="Times New Roman" w:hAnsi="Courier New" w:cs="Courier New"/>
+          <w:i/>
+          <w:iCs/>
+          <w:color w:val="808080"/>
+          <w:sz w:val="18"/>
+          <w:szCs w:val="18"/>
+        </w:rPr>
+        <w:t>deserialize</w:t>
+      </w:r>
+      <w:proofErr w:type="spellEnd"/>
+      <w:r>
+        <w:rPr>
+          <w:rFonts w:ascii="Courier New" w:eastAsia="Times New Roman" w:hAnsi="Courier New" w:cs="Courier New"/>
+          <w:i/>
+          <w:iCs/>
+          <w:color w:val="808080"/>
+          <w:sz w:val="18"/>
+          <w:szCs w:val="18"/>
+        </w:rPr>
+        <w:t xml:space="preserve"> vehicles and add them to inventory</w:t>
+      </w:r>
+      <w:r>
+        <w:rPr>
+          <w:rFonts w:ascii="Courier New" w:eastAsia="Times New Roman" w:hAnsi="Courier New" w:cs="Courier New"/>
+          <w:i/>
+          <w:iCs/>
+          <w:color w:val="808080"/>
+          <w:sz w:val="18"/>
+          <w:szCs w:val="18"/>
+        </w:rPr>
+        <w:br/>
+        <w:t xml:space="preserve">    //Tell the user we're done</w:t>
+      </w:r>
+      <w:r>
+        <w:rPr>
+          <w:rFonts w:ascii="Courier New" w:eastAsia="Times New Roman" w:hAnsi="Courier New" w:cs="Courier New"/>
+          <w:i/>
+          <w:iCs/>
+          <w:color w:val="808080"/>
+          <w:sz w:val="18"/>
+          <w:szCs w:val="18"/>
+        </w:rPr>
+        <w:br/>
+        <w:t>/**</w:t>
+      </w:r>
+      <w:r>
+        <w:rPr>
+          <w:rFonts w:ascii="Courier New" w:eastAsia="Times New Roman" w:hAnsi="Courier New" w:cs="Courier New"/>
+          <w:i/>
+          <w:iCs/>
+          <w:color w:val="808080"/>
+          <w:sz w:val="18"/>
+          <w:szCs w:val="18"/>
+        </w:rPr>
+        <w:br/>
+        <w:t xml:space="preserve"> * Implement the write inventory to file function</w:t>
+      </w:r>
+      <w:r>
+        <w:rPr>
+          <w:rFonts w:ascii="Courier New" w:eastAsia="Times New Roman" w:hAnsi="Courier New" w:cs="Courier New"/>
+          <w:i/>
+          <w:iCs/>
+          <w:color w:val="808080"/>
+          <w:sz w:val="18"/>
+          <w:szCs w:val="18"/>
+        </w:rPr>
+        <w:br/>
+        <w:t xml:space="preserve"> *</w:t>
+      </w:r>
+      <w:r>
+        <w:rPr>
+          <w:rFonts w:ascii="Courier New" w:eastAsia="Times New Roman" w:hAnsi="Courier New" w:cs="Courier New"/>
+          <w:i/>
+          <w:iCs/>
+          <w:color w:val="808080"/>
+          <w:sz w:val="18"/>
+          <w:szCs w:val="18"/>
+        </w:rPr>
+        <w:br/>
+        <w:t xml:space="preserve"> * @</w:t>
+      </w:r>
+      <w:proofErr w:type="spellStart"/>
+      <w:r>
+        <w:rPr>
+          <w:rFonts w:ascii="Courier New" w:eastAsia="Times New Roman" w:hAnsi="Courier New" w:cs="Courier New"/>
+          <w:i/>
+          <w:iCs/>
+          <w:color w:val="808080"/>
+          <w:sz w:val="18"/>
+          <w:szCs w:val="18"/>
+        </w:rPr>
+        <w:t>param</w:t>
+      </w:r>
+      <w:proofErr w:type="spellEnd"/>
+      <w:r>
+        <w:rPr>
+          <w:rFonts w:ascii="Courier New" w:eastAsia="Times New Roman" w:hAnsi="Courier New" w:cs="Courier New"/>
+          <w:i/>
+          <w:iCs/>
+          <w:color w:val="808080"/>
+          <w:sz w:val="18"/>
+          <w:szCs w:val="18"/>
+        </w:rPr>
+        <w:t xml:space="preserve"> inventory The inventory we are managing</w:t>
+      </w:r>
+      <w:r>
+        <w:rPr>
+          <w:rFonts w:ascii="Courier New" w:eastAsia="Times New Roman" w:hAnsi="Courier New" w:cs="Courier New"/>
+          <w:i/>
+          <w:iCs/>
+          <w:color w:val="808080"/>
+          <w:sz w:val="18"/>
+          <w:szCs w:val="18"/>
+        </w:rPr>
+        <w:br/>
+        <w:t xml:space="preserve"> */</w:t>
+      </w:r>
+      <w:r>
+        <w:rPr>
+          <w:rFonts w:ascii="Courier New" w:eastAsia="Times New Roman" w:hAnsi="Courier New" w:cs="Courier New"/>
+          <w:i/>
+          <w:iCs/>
+          <w:color w:val="808080"/>
+          <w:sz w:val="18"/>
+          <w:szCs w:val="18"/>
+        </w:rPr>
+        <w:br/>
+        <w:t xml:space="preserve">    //Open an output stream</w:t>
+      </w:r>
+      <w:r>
+        <w:rPr>
+          <w:rFonts w:ascii="Courier New" w:eastAsia="Times New Roman" w:hAnsi="Courier New" w:cs="Courier New"/>
+          <w:i/>
+          <w:iCs/>
+          <w:color w:val="808080"/>
+          <w:sz w:val="18"/>
+          <w:szCs w:val="18"/>
+        </w:rPr>
+        <w:br/>
+        <w:t xml:space="preserve">    //For each vehicle, write it to the file</w:t>
+      </w:r>
+      <w:r>
+        <w:rPr>
+          <w:rFonts w:ascii="Courier New" w:eastAsia="Times New Roman" w:hAnsi="Courier New" w:cs="Courier New"/>
+          <w:i/>
+          <w:iCs/>
+          <w:color w:val="808080"/>
+          <w:sz w:val="18"/>
+          <w:szCs w:val="18"/>
+        </w:rPr>
+        <w:br/>
+        <w:t xml:space="preserve">    //Flush the output</w:t>
+      </w:r>
+      <w:r>
+        <w:rPr>
+          <w:rFonts w:ascii="Courier New" w:eastAsia="Times New Roman" w:hAnsi="Courier New" w:cs="Courier New"/>
+          <w:i/>
+          <w:iCs/>
+          <w:color w:val="808080"/>
+          <w:sz w:val="18"/>
+          <w:szCs w:val="18"/>
+        </w:rPr>
+        <w:br/>
+        <w:t xml:space="preserve">    //Close the output stream</w:t>
+      </w:r>
+      <w:r>
+        <w:rPr>
+          <w:rFonts w:ascii="Courier New" w:eastAsia="Times New Roman" w:hAnsi="Courier New" w:cs="Courier New"/>
+          <w:i/>
+          <w:iCs/>
+          <w:color w:val="808080"/>
+          <w:sz w:val="18"/>
+          <w:szCs w:val="18"/>
+        </w:rPr>
+        <w:br/>
+        <w:t xml:space="preserve">    //Tell the user we're done</w:t>
+      </w:r>
+      <w:r>
+        <w:rPr>
+          <w:rFonts w:ascii="Courier New" w:eastAsia="Times New Roman" w:hAnsi="Courier New" w:cs="Courier New"/>
+          <w:i/>
+          <w:iCs/>
+          <w:color w:val="808080"/>
+          <w:sz w:val="18"/>
+          <w:szCs w:val="18"/>
+        </w:rPr>
+        <w:br/>
+        <w:t>/**</w:t>
+      </w:r>
+      <w:r>
+        <w:rPr>
+          <w:rFonts w:ascii="Courier New" w:eastAsia="Times New Roman" w:hAnsi="Courier New" w:cs="Courier New"/>
+          <w:i/>
+          <w:iCs/>
+          <w:color w:val="808080"/>
+          <w:sz w:val="18"/>
+          <w:szCs w:val="18"/>
+        </w:rPr>
+        <w:br/>
+        <w:t xml:space="preserve"> * Implement the unknown option function</w:t>
+      </w:r>
+      <w:r>
+        <w:rPr>
+          <w:rFonts w:ascii="Courier New" w:eastAsia="Times New Roman" w:hAnsi="Courier New" w:cs="Courier New"/>
+          <w:i/>
+          <w:iCs/>
+          <w:color w:val="808080"/>
+          <w:sz w:val="18"/>
+          <w:szCs w:val="18"/>
+        </w:rPr>
+        <w:br/>
+        <w:t xml:space="preserve"> *</w:t>
+      </w:r>
+      <w:r>
+        <w:rPr>
+          <w:rFonts w:ascii="Courier New" w:eastAsia="Times New Roman" w:hAnsi="Courier New" w:cs="Courier New"/>
+          <w:i/>
+          <w:iCs/>
+          <w:color w:val="808080"/>
+          <w:sz w:val="18"/>
+          <w:szCs w:val="18"/>
+        </w:rPr>
+        <w:br/>
+        <w:t xml:space="preserve"> * @</w:t>
+      </w:r>
+      <w:proofErr w:type="spellStart"/>
+      <w:r>
+        <w:rPr>
+          <w:rFonts w:ascii="Courier New" w:eastAsia="Times New Roman" w:hAnsi="Courier New" w:cs="Courier New"/>
+          <w:i/>
+          <w:iCs/>
+          <w:color w:val="808080"/>
+          <w:sz w:val="18"/>
+          <w:szCs w:val="18"/>
+        </w:rPr>
+        <w:t>param</w:t>
+      </w:r>
+      <w:proofErr w:type="spellEnd"/>
+      <w:r>
+        <w:rPr>
+          <w:rFonts w:ascii="Courier New" w:eastAsia="Times New Roman" w:hAnsi="Courier New" w:cs="Courier New"/>
+          <w:i/>
+          <w:iCs/>
+          <w:color w:val="808080"/>
+          <w:sz w:val="18"/>
+          <w:szCs w:val="18"/>
+        </w:rPr>
+        <w:t xml:space="preserve"> inventory The inventory we are managing</w:t>
+      </w:r>
+      <w:r>
+        <w:rPr>
+          <w:rFonts w:ascii="Courier New" w:eastAsia="Times New Roman" w:hAnsi="Courier New" w:cs="Courier New"/>
+          <w:i/>
+          <w:iCs/>
+          <w:color w:val="808080"/>
+          <w:sz w:val="18"/>
+          <w:szCs w:val="18"/>
+        </w:rPr>
+        <w:br/>
+      </w:r>
+      <w:r>
+        <w:rPr>
+          <w:rFonts w:ascii="Courier New" w:eastAsia="Times New Roman" w:hAnsi="Courier New" w:cs="Courier New"/>
+          <w:i/>
+          <w:iCs/>
+          <w:color w:val="808080"/>
+          <w:sz w:val="18"/>
+          <w:szCs w:val="18"/>
+        </w:rPr>
+        <w:lastRenderedPageBreak/>
+        <w:t xml:space="preserve"> */</w:t>
+      </w:r>
+      <w:r>
+        <w:rPr>
+          <w:rFonts w:ascii="Courier New" w:eastAsia="Times New Roman" w:hAnsi="Courier New" w:cs="Courier New"/>
+          <w:i/>
+          <w:iCs/>
+          <w:color w:val="808080"/>
+          <w:sz w:val="18"/>
+          <w:szCs w:val="18"/>
+        </w:rPr>
+        <w:br/>
+        <w:t xml:space="preserve">    //Print a message stating we don't know the option</w:t>
+      </w:r>
+    </w:p>
+    <w:p>
+      <w:pPr>
+        <w:shd w:val="clear" w:color="auto" w:fill="FFFFFF"/>
+        <w:tabs>
+          <w:tab w:val="left" w:pos="916"/>
+          <w:tab w:val="left" w:pos="1832"/>
+          <w:tab w:val="left" w:pos="2748"/>
+          <w:tab w:val="left" w:pos="3664"/>
+          <w:tab w:val="left" w:pos="4580"/>
+          <w:tab w:val="left" w:pos="5496"/>
+          <w:tab w:val="left" w:pos="6412"/>
+          <w:tab w:val="left" w:pos="7328"/>
+          <w:tab w:val="left" w:pos="8244"/>
+          <w:tab w:val="left" w:pos="9160"/>
+          <w:tab w:val="left" w:pos="10076"/>
+          <w:tab w:val="left" w:pos="10992"/>
+          <w:tab w:val="left" w:pos="11908"/>
+          <w:tab w:val="left" w:pos="12824"/>
+          <w:tab w:val="left" w:pos="13740"/>
+          <w:tab w:val="left" w:pos="14656"/>
+        </w:tabs>
+        <w:spacing w:after="0" w:line="240" w:lineRule="auto"/>
+        <w:rPr>
+          <w:rFonts w:ascii="Courier New" w:eastAsia="Times New Roman" w:hAnsi="Courier New" w:cs="Courier New"/>
+          <w:color w:val="000000"/>
+          <w:sz w:val="18"/>
+          <w:szCs w:val="18"/>
+        </w:rPr>
+      </w:pPr>
+      <w:r>
+        <w:rPr>
+          <w:rFonts w:ascii="Courier New" w:eastAsia="Times New Roman" w:hAnsi="Courier New" w:cs="Courier New"/>
+          <w:i/>
+          <w:iCs/>
+          <w:color w:val="808080"/>
+          <w:sz w:val="18"/>
+          <w:szCs w:val="18"/>
+        </w:rPr>
+        <w:t>/**</w:t>
+      </w:r>
+      <w:r>
+        <w:rPr>
+          <w:rFonts w:ascii="Courier New" w:eastAsia="Times New Roman" w:hAnsi="Courier New" w:cs="Courier New"/>
+          <w:i/>
+          <w:iCs/>
+          <w:color w:val="808080"/>
+          <w:sz w:val="18"/>
+          <w:szCs w:val="18"/>
+        </w:rPr>
+        <w:br/>
+        <w:t xml:space="preserve"> * Name: Jake Billings</w:t>
+      </w:r>
+      <w:r>
+        <w:rPr>
+          <w:rFonts w:ascii="Courier New" w:eastAsia="Times New Roman" w:hAnsi="Courier New" w:cs="Courier New"/>
+          <w:i/>
+          <w:iCs/>
+          <w:color w:val="808080"/>
+          <w:sz w:val="18"/>
+          <w:szCs w:val="18"/>
+        </w:rPr>
+        <w:br/>
+        <w:t xml:space="preserve"> * Date: 08/02/2017</w:t>
+      </w:r>
+      <w:r>
+        <w:rPr>
+          <w:rFonts w:ascii="Courier New" w:eastAsia="Times New Roman" w:hAnsi="Courier New" w:cs="Courier New"/>
+          <w:i/>
+          <w:iCs/>
+          <w:color w:val="808080"/>
+          <w:sz w:val="18"/>
+          <w:szCs w:val="18"/>
+        </w:rPr>
+        <w:br/>
+        <w:t xml:space="preserve"> * Class: CSCI 1411-001</w:t>
+      </w:r>
+      <w:r>
+        <w:rPr>
+          <w:rFonts w:ascii="Courier New" w:eastAsia="Times New Roman" w:hAnsi="Courier New" w:cs="Courier New"/>
+          <w:i/>
+          <w:iCs/>
+          <w:color w:val="808080"/>
+          <w:sz w:val="18"/>
+          <w:szCs w:val="18"/>
+        </w:rPr>
+        <w:br/>
+        <w:t xml:space="preserve"> * Description: Data system for a car dealership</w:t>
+      </w:r>
+      <w:r>
+        <w:rPr>
+          <w:rFonts w:ascii="Courier New" w:eastAsia="Times New Roman" w:hAnsi="Courier New" w:cs="Courier New"/>
+          <w:i/>
+          <w:iCs/>
+          <w:color w:val="808080"/>
+          <w:sz w:val="18"/>
+          <w:szCs w:val="18"/>
+        </w:rPr>
+        <w:br/>
+        <w:t xml:space="preserve"> * Status: compiles and runs on VS, </w:t>
+      </w:r>
+      <w:proofErr w:type="spellStart"/>
+      <w:r>
+        <w:rPr>
+          <w:rFonts w:ascii="Courier New" w:eastAsia="Times New Roman" w:hAnsi="Courier New" w:cs="Courier New"/>
+          <w:i/>
+          <w:iCs/>
+          <w:color w:val="808080"/>
+          <w:sz w:val="18"/>
+          <w:szCs w:val="18"/>
+        </w:rPr>
+        <w:t>Clion</w:t>
+      </w:r>
+      <w:proofErr w:type="spellEnd"/>
+      <w:r>
+        <w:rPr>
+          <w:rFonts w:ascii="Courier New" w:eastAsia="Times New Roman" w:hAnsi="Courier New" w:cs="Courier New"/>
+          <w:i/>
+          <w:iCs/>
+          <w:color w:val="808080"/>
+          <w:sz w:val="18"/>
+          <w:szCs w:val="18"/>
+        </w:rPr>
+        <w:t xml:space="preserve">, and </w:t>
+      </w:r>
+      <w:proofErr w:type="spellStart"/>
+      <w:r>
+        <w:rPr>
+          <w:rFonts w:ascii="Courier New" w:eastAsia="Times New Roman" w:hAnsi="Courier New" w:cs="Courier New"/>
+          <w:i/>
+          <w:iCs/>
+          <w:color w:val="808080"/>
+          <w:sz w:val="18"/>
+          <w:szCs w:val="18"/>
+        </w:rPr>
+        <w:t>csegrid</w:t>
+      </w:r>
+      <w:proofErr w:type="spellEnd"/>
+      <w:r>
+        <w:rPr>
+          <w:rFonts w:ascii="Courier New" w:eastAsia="Times New Roman" w:hAnsi="Courier New" w:cs="Courier New"/>
+          <w:i/>
+          <w:iCs/>
+          <w:color w:val="808080"/>
+          <w:sz w:val="18"/>
+          <w:szCs w:val="18"/>
+        </w:rPr>
+        <w:br/>
+        <w:t xml:space="preserve"> */</w:t>
+      </w:r>
+      <w:r>
+        <w:rPr>
+          <w:rFonts w:ascii="Courier New" w:eastAsia="Times New Roman" w:hAnsi="Courier New" w:cs="Courier New"/>
+          <w:i/>
+          <w:iCs/>
+          <w:color w:val="808080"/>
+          <w:sz w:val="18"/>
+          <w:szCs w:val="18"/>
+        </w:rPr>
+        <w:br/>
+        <w:t xml:space="preserve">//Include </w:t>
+      </w:r>
+      <w:proofErr w:type="spellStart"/>
+      <w:r>
+        <w:rPr>
+          <w:rFonts w:ascii="Courier New" w:eastAsia="Times New Roman" w:hAnsi="Courier New" w:cs="Courier New"/>
+          <w:i/>
+          <w:iCs/>
+          <w:color w:val="808080"/>
+          <w:sz w:val="18"/>
+          <w:szCs w:val="18"/>
+        </w:rPr>
+        <w:t>cout</w:t>
+      </w:r>
+      <w:proofErr w:type="spellEnd"/>
+      <w:r>
+        <w:rPr>
+          <w:rFonts w:ascii="Courier New" w:eastAsia="Times New Roman" w:hAnsi="Courier New" w:cs="Courier New"/>
+          <w:i/>
+          <w:iCs/>
+          <w:color w:val="808080"/>
+          <w:sz w:val="18"/>
+          <w:szCs w:val="18"/>
+        </w:rPr>
+        <w:t xml:space="preserve">, </w:t>
+      </w:r>
+      <w:proofErr w:type="spellStart"/>
+      <w:r>
+        <w:rPr>
+          <w:rFonts w:ascii="Courier New" w:eastAsia="Times New Roman" w:hAnsi="Courier New" w:cs="Courier New"/>
+          <w:i/>
+          <w:iCs/>
+          <w:color w:val="808080"/>
+          <w:sz w:val="18"/>
+          <w:szCs w:val="18"/>
+        </w:rPr>
+        <w:t>cin</w:t>
+      </w:r>
+      <w:proofErr w:type="spellEnd"/>
+      <w:r>
+        <w:rPr>
+          <w:rFonts w:ascii="Courier New" w:eastAsia="Times New Roman" w:hAnsi="Courier New" w:cs="Courier New"/>
+          <w:i/>
+          <w:iCs/>
+          <w:color w:val="808080"/>
+          <w:sz w:val="18"/>
+          <w:szCs w:val="18"/>
+        </w:rPr>
+        <w:t>, and functions</w:t>
+      </w:r>
+      <w:r>
+        <w:rPr>
+          <w:rFonts w:ascii="Courier New" w:eastAsia="Times New Roman" w:hAnsi="Courier New" w:cs="Courier New"/>
+          <w:i/>
+          <w:iCs/>
+          <w:color w:val="808080"/>
+          <w:sz w:val="18"/>
+          <w:szCs w:val="18"/>
+        </w:rPr>
+        <w:br/>
+        <w:t>/**</w:t>
+      </w:r>
+      <w:r>
+        <w:rPr>
+          <w:rFonts w:ascii="Courier New" w:eastAsia="Times New Roman" w:hAnsi="Courier New" w:cs="Courier New"/>
+          <w:i/>
+          <w:iCs/>
+          <w:color w:val="808080"/>
+          <w:sz w:val="18"/>
+          <w:szCs w:val="18"/>
+        </w:rPr>
+        <w:br/>
+        <w:t xml:space="preserve"> * Implement main() as a while(true) loop that calls </w:t>
+      </w:r>
+      <w:proofErr w:type="spellStart"/>
+      <w:r>
+        <w:rPr>
+          <w:rFonts w:ascii="Courier New" w:eastAsia="Times New Roman" w:hAnsi="Courier New" w:cs="Courier New"/>
+          <w:i/>
+          <w:iCs/>
+          <w:color w:val="808080"/>
+          <w:sz w:val="18"/>
+          <w:szCs w:val="18"/>
+        </w:rPr>
+        <w:t>userInterfaceLoop</w:t>
+      </w:r>
+      <w:proofErr w:type="spellEnd"/>
+      <w:r>
+        <w:rPr>
+          <w:rFonts w:ascii="Courier New" w:eastAsia="Times New Roman" w:hAnsi="Courier New" w:cs="Courier New"/>
+          <w:i/>
+          <w:iCs/>
+          <w:color w:val="808080"/>
+          <w:sz w:val="18"/>
+          <w:szCs w:val="18"/>
+        </w:rPr>
+        <w:t xml:space="preserve"> until exit</w:t>
+      </w:r>
+      <w:r>
+        <w:rPr>
+          <w:rFonts w:ascii="Courier New" w:eastAsia="Times New Roman" w:hAnsi="Courier New" w:cs="Courier New"/>
+          <w:i/>
+          <w:iCs/>
+          <w:color w:val="808080"/>
+          <w:sz w:val="18"/>
+          <w:szCs w:val="18"/>
+        </w:rPr>
+        <w:br/>
+        <w:t xml:space="preserve"> *</w:t>
+      </w:r>
+      <w:r>
+        <w:rPr>
+          <w:rFonts w:ascii="Courier New" w:eastAsia="Times New Roman" w:hAnsi="Courier New" w:cs="Courier New"/>
+          <w:i/>
+          <w:iCs/>
+          <w:color w:val="808080"/>
+          <w:sz w:val="18"/>
+          <w:szCs w:val="18"/>
+        </w:rPr>
+        <w:br/>
+        <w:t xml:space="preserve"> * @return </w:t>
+      </w:r>
+      <w:proofErr w:type="spellStart"/>
+      <w:r>
+        <w:rPr>
+          <w:rFonts w:ascii="Courier New" w:eastAsia="Times New Roman" w:hAnsi="Courier New" w:cs="Courier New"/>
+          <w:i/>
+          <w:iCs/>
+          <w:color w:val="808080"/>
+          <w:sz w:val="18"/>
+          <w:szCs w:val="18"/>
+        </w:rPr>
+        <w:t>int</w:t>
+      </w:r>
+      <w:proofErr w:type="spellEnd"/>
+      <w:r>
+        <w:rPr>
+          <w:rFonts w:ascii="Courier New" w:eastAsia="Times New Roman" w:hAnsi="Courier New" w:cs="Courier New"/>
+          <w:i/>
+          <w:iCs/>
+          <w:color w:val="808080"/>
+          <w:sz w:val="18"/>
+          <w:szCs w:val="18"/>
+        </w:rPr>
+        <w:t xml:space="preserve"> 0 - Everything executed without error</w:t>
+      </w:r>
+      <w:r>
+        <w:rPr>
+          <w:rFonts w:ascii="Courier New" w:eastAsia="Times New Roman" w:hAnsi="Courier New" w:cs="Courier New"/>
+          <w:i/>
+          <w:iCs/>
+          <w:color w:val="808080"/>
+          <w:sz w:val="18"/>
+          <w:szCs w:val="18"/>
+        </w:rPr>
+        <w:br/>
+        <w:t xml:space="preserve"> */</w:t>
+      </w:r>
+      <w:r>
+        <w:rPr>
+          <w:rFonts w:ascii="Courier New" w:eastAsia="Times New Roman" w:hAnsi="Courier New" w:cs="Courier New"/>
+          <w:i/>
+          <w:iCs/>
+          <w:color w:val="808080"/>
+          <w:sz w:val="18"/>
+          <w:szCs w:val="18"/>
+        </w:rPr>
+        <w:br/>
+        <w:t xml:space="preserve">    //Declare a vector to hold our inventory</w:t>
+      </w:r>
+      <w:r>
+        <w:rPr>
+          <w:rFonts w:ascii="Courier New" w:eastAsia="Times New Roman" w:hAnsi="Courier New" w:cs="Courier New"/>
+          <w:i/>
+          <w:iCs/>
+          <w:color w:val="808080"/>
+          <w:sz w:val="18"/>
+          <w:szCs w:val="18"/>
+        </w:rPr>
+        <w:br/>
+        <w:t xml:space="preserve">    //Iterate forever on the user interface loop unless, it sends us an exit signal</w:t>
+      </w:r>
+      <w:r>
+        <w:rPr>
+          <w:rFonts w:ascii="Courier New" w:eastAsia="Times New Roman" w:hAnsi="Courier New" w:cs="Courier New"/>
+          <w:i/>
+          <w:iCs/>
+          <w:color w:val="808080"/>
+          <w:sz w:val="18"/>
+          <w:szCs w:val="18"/>
+        </w:rPr>
+        <w:br/>
+        <w:t xml:space="preserve">    // by returning false</w:t>
+      </w:r>
+      <w:r>
+        <w:rPr>
+          <w:rFonts w:ascii="Courier New" w:eastAsia="Times New Roman" w:hAnsi="Courier New" w:cs="Courier New"/>
+          <w:i/>
+          <w:iCs/>
+          <w:color w:val="808080"/>
+          <w:sz w:val="18"/>
+          <w:szCs w:val="18"/>
+        </w:rPr>
+        <w:br/>
+        <w:t xml:space="preserve">    //Return 0 because everything went okay</w:t>
+      </w:r>
+    </w:p>
+    <w:p>
+      <w:pPr>
+        <w:shd w:val="clear" w:color="auto" w:fill="FFFFFF"/>
+        <w:tabs>
+          <w:tab w:val="left" w:pos="916"/>
+          <w:tab w:val="left" w:pos="1832"/>
+          <w:tab w:val="left" w:pos="2748"/>
+          <w:tab w:val="left" w:pos="3664"/>
+          <w:tab w:val="left" w:pos="4580"/>
+          <w:tab w:val="left" w:pos="5496"/>
+          <w:tab w:val="left" w:pos="6412"/>
+          <w:tab w:val="left" w:pos="7328"/>
+          <w:tab w:val="left" w:pos="8244"/>
+          <w:tab w:val="left" w:pos="9160"/>
+          <w:tab w:val="left" w:pos="10076"/>
+          <w:tab w:val="left" w:pos="10992"/>
+          <w:tab w:val="left" w:pos="11908"/>
+          <w:tab w:val="left" w:pos="12824"/>
+          <w:tab w:val="left" w:pos="13740"/>
+          <w:tab w:val="left" w:pos="14656"/>
+        </w:tabs>
+        <w:spacing w:after="0" w:line="240" w:lineRule="auto"/>
+        <w:rPr>
+          <w:rFonts w:ascii="Courier New" w:eastAsia="Times New Roman" w:hAnsi="Courier New" w:cs="Courier New"/>
+          <w:color w:val="000000"/>
+          <w:sz w:val="18"/>
+          <w:szCs w:val="18"/>
+        </w:rPr>
+      </w:pPr>
+      <w:r>
+        <w:rPr>
+          <w:rFonts w:ascii="Courier New" w:eastAsia="Times New Roman" w:hAnsi="Courier New" w:cs="Courier New"/>
+          <w:i/>
+          <w:iCs/>
+          <w:color w:val="808080"/>
+          <w:sz w:val="18"/>
+          <w:szCs w:val="18"/>
+        </w:rPr>
+        <w:t>//</w:t>
+      </w:r>
+      <w:r>
+        <w:rPr>
+          <w:rFonts w:ascii="Courier New" w:eastAsia="Times New Roman" w:hAnsi="Courier New" w:cs="Courier New"/>
+          <w:i/>
+          <w:iCs/>
+          <w:color w:val="808080"/>
+          <w:sz w:val="18"/>
+          <w:szCs w:val="18"/>
+        </w:rPr>
+        <w:br/>
+        <w:t>// Created by Jake Billings on 8/2/17.</w:t>
+      </w:r>
+      <w:r>
+        <w:rPr>
+          <w:rFonts w:ascii="Courier New" w:eastAsia="Times New Roman" w:hAnsi="Courier New" w:cs="Courier New"/>
+          <w:i/>
+          <w:iCs/>
+          <w:color w:val="808080"/>
+          <w:sz w:val="18"/>
+          <w:szCs w:val="18"/>
+        </w:rPr>
+        <w:br/>
+        <w:t>//</w:t>
+      </w:r>
+      <w:r>
+        <w:rPr>
+          <w:rFonts w:ascii="Courier New" w:eastAsia="Times New Roman" w:hAnsi="Courier New" w:cs="Courier New"/>
+          <w:i/>
+          <w:iCs/>
+          <w:color w:val="808080"/>
+          <w:sz w:val="18"/>
+          <w:szCs w:val="18"/>
+        </w:rPr>
+        <w:br/>
+        <w:t>/**</w:t>
+      </w:r>
+      <w:r>
+        <w:rPr>
+          <w:rFonts w:ascii="Courier New" w:eastAsia="Times New Roman" w:hAnsi="Courier New" w:cs="Courier New"/>
+          <w:i/>
+          <w:iCs/>
+          <w:color w:val="808080"/>
+          <w:sz w:val="18"/>
+          <w:szCs w:val="18"/>
+        </w:rPr>
+        <w:br/>
+        <w:t xml:space="preserve"> * Implement the default vehicle constructor</w:t>
+      </w:r>
+      <w:r>
+        <w:rPr>
+          <w:rFonts w:ascii="Courier New" w:eastAsia="Times New Roman" w:hAnsi="Courier New" w:cs="Courier New"/>
+          <w:i/>
+          <w:iCs/>
+          <w:color w:val="808080"/>
+          <w:sz w:val="18"/>
+          <w:szCs w:val="18"/>
+        </w:rPr>
+        <w:br/>
+        <w:t xml:space="preserve"> */</w:t>
+      </w:r>
+      <w:r>
+        <w:rPr>
+          <w:rFonts w:ascii="Courier New" w:eastAsia="Times New Roman" w:hAnsi="Courier New" w:cs="Courier New"/>
+          <w:i/>
+          <w:iCs/>
+          <w:color w:val="808080"/>
+          <w:sz w:val="18"/>
+          <w:szCs w:val="18"/>
+        </w:rPr>
+        <w:br/>
+        <w:t>/**</w:t>
+      </w:r>
+      <w:r>
+        <w:rPr>
+          <w:rFonts w:ascii="Courier New" w:eastAsia="Times New Roman" w:hAnsi="Courier New" w:cs="Courier New"/>
+          <w:i/>
+          <w:iCs/>
+          <w:color w:val="808080"/>
+          <w:sz w:val="18"/>
+          <w:szCs w:val="18"/>
+        </w:rPr>
+        <w:br/>
+        <w:t xml:space="preserve"> * Implement the full vehicle constructor</w:t>
+      </w:r>
+      <w:r>
+        <w:rPr>
+          <w:rFonts w:ascii="Courier New" w:eastAsia="Times New Roman" w:hAnsi="Courier New" w:cs="Courier New"/>
+          <w:i/>
+          <w:iCs/>
+          <w:color w:val="808080"/>
+          <w:sz w:val="18"/>
+          <w:szCs w:val="18"/>
+        </w:rPr>
+        <w:br/>
+        <w:t xml:space="preserve"> */</w:t>
+      </w:r>
+      <w:r>
+        <w:rPr>
+          <w:rFonts w:ascii="Courier New" w:eastAsia="Times New Roman" w:hAnsi="Courier New" w:cs="Courier New"/>
+          <w:i/>
+          <w:iCs/>
+          <w:color w:val="808080"/>
+          <w:sz w:val="18"/>
+          <w:szCs w:val="18"/>
+        </w:rPr>
+        <w:br/>
+        <w:t>//Implement vehicle setters</w:t>
+      </w:r>
+      <w:r>
+        <w:rPr>
+          <w:rFonts w:ascii="Courier New" w:eastAsia="Times New Roman" w:hAnsi="Courier New" w:cs="Courier New"/>
+          <w:i/>
+          <w:iCs/>
+          <w:color w:val="808080"/>
+          <w:sz w:val="18"/>
+          <w:szCs w:val="18"/>
+        </w:rPr>
+        <w:br/>
+        <w:t>//Implement vehicle getters</w:t>
+      </w:r>
+      <w:r>
+        <w:rPr>
+          <w:rFonts w:ascii="Courier New" w:eastAsia="Times New Roman" w:hAnsi="Courier New" w:cs="Courier New"/>
+          <w:i/>
+          <w:iCs/>
+          <w:color w:val="808080"/>
+          <w:sz w:val="18"/>
+          <w:szCs w:val="18"/>
+        </w:rPr>
+        <w:br/>
+        <w:t>/**</w:t>
+      </w:r>
+      <w:r>
+        <w:rPr>
+          <w:rFonts w:ascii="Courier New" w:eastAsia="Times New Roman" w:hAnsi="Courier New" w:cs="Courier New"/>
+          <w:i/>
+          <w:iCs/>
+          <w:color w:val="808080"/>
+          <w:sz w:val="18"/>
+          <w:szCs w:val="18"/>
+        </w:rPr>
+        <w:br/>
+        <w:t xml:space="preserve"> * Implement the &lt;&lt; operator as a method to serialize this object</w:t>
+      </w:r>
+      <w:r>
+        <w:rPr>
+          <w:rFonts w:ascii="Courier New" w:eastAsia="Times New Roman" w:hAnsi="Courier New" w:cs="Courier New"/>
+          <w:i/>
+          <w:iCs/>
+          <w:color w:val="808080"/>
+          <w:sz w:val="18"/>
+          <w:szCs w:val="18"/>
+        </w:rPr>
+        <w:br/>
+        <w:t xml:space="preserve"> *</w:t>
+      </w:r>
+      <w:r>
+        <w:rPr>
+          <w:rFonts w:ascii="Courier New" w:eastAsia="Times New Roman" w:hAnsi="Courier New" w:cs="Courier New"/>
+          <w:i/>
+          <w:iCs/>
+          <w:color w:val="808080"/>
+          <w:sz w:val="18"/>
+          <w:szCs w:val="18"/>
+        </w:rPr>
+        <w:br/>
+        <w:t xml:space="preserve"> * Contains </w:t>
+      </w:r>
+      <w:proofErr w:type="spellStart"/>
+      <w:r>
+        <w:rPr>
+          <w:rFonts w:ascii="Courier New" w:eastAsia="Times New Roman" w:hAnsi="Courier New" w:cs="Courier New"/>
+          <w:i/>
+          <w:iCs/>
+          <w:color w:val="808080"/>
+          <w:sz w:val="18"/>
+          <w:szCs w:val="18"/>
+        </w:rPr>
+        <w:t>cout</w:t>
+      </w:r>
+      <w:proofErr w:type="spellEnd"/>
+      <w:r>
+        <w:rPr>
+          <w:rFonts w:ascii="Courier New" w:eastAsia="Times New Roman" w:hAnsi="Courier New" w:cs="Courier New"/>
+          <w:i/>
+          <w:iCs/>
+          <w:color w:val="808080"/>
+          <w:sz w:val="18"/>
+          <w:szCs w:val="18"/>
+        </w:rPr>
+        <w:t>/</w:t>
+      </w:r>
+      <w:proofErr w:type="spellStart"/>
+      <w:r>
+        <w:rPr>
+          <w:rFonts w:ascii="Courier New" w:eastAsia="Times New Roman" w:hAnsi="Courier New" w:cs="Courier New"/>
+          <w:i/>
+          <w:iCs/>
+          <w:color w:val="808080"/>
+          <w:sz w:val="18"/>
+          <w:szCs w:val="18"/>
+        </w:rPr>
+        <w:t>cin</w:t>
+      </w:r>
+      <w:proofErr w:type="spellEnd"/>
+      <w:r>
+        <w:rPr>
+          <w:rFonts w:ascii="Courier New" w:eastAsia="Times New Roman" w:hAnsi="Courier New" w:cs="Courier New"/>
+          <w:i/>
+          <w:iCs/>
+          <w:color w:val="808080"/>
+          <w:sz w:val="18"/>
+          <w:szCs w:val="18"/>
+        </w:rPr>
+        <w:t xml:space="preserve"> specific content for the purpose of user input.</w:t>
+      </w:r>
+      <w:r>
+        <w:rPr>
+          <w:rFonts w:ascii="Courier New" w:eastAsia="Times New Roman" w:hAnsi="Courier New" w:cs="Courier New"/>
+          <w:i/>
+          <w:iCs/>
+          <w:color w:val="808080"/>
+          <w:sz w:val="18"/>
+          <w:szCs w:val="18"/>
+        </w:rPr>
+        <w:br/>
+        <w:t xml:space="preserve"> *</w:t>
+      </w:r>
+      <w:r>
+        <w:rPr>
+          <w:rFonts w:ascii="Courier New" w:eastAsia="Times New Roman" w:hAnsi="Courier New" w:cs="Courier New"/>
+          <w:i/>
+          <w:iCs/>
+          <w:color w:val="808080"/>
+          <w:sz w:val="18"/>
+          <w:szCs w:val="18"/>
+        </w:rPr>
+        <w:br/>
+        <w:t xml:space="preserve"> * @</w:t>
+      </w:r>
+      <w:proofErr w:type="spellStart"/>
+      <w:r>
+        <w:rPr>
+          <w:rFonts w:ascii="Courier New" w:eastAsia="Times New Roman" w:hAnsi="Courier New" w:cs="Courier New"/>
+          <w:i/>
+          <w:iCs/>
+          <w:color w:val="808080"/>
+          <w:sz w:val="18"/>
+          <w:szCs w:val="18"/>
+        </w:rPr>
+        <w:t>param</w:t>
+      </w:r>
+      <w:proofErr w:type="spellEnd"/>
+      <w:r>
+        <w:rPr>
+          <w:rFonts w:ascii="Courier New" w:eastAsia="Times New Roman" w:hAnsi="Courier New" w:cs="Courier New"/>
+          <w:i/>
+          <w:iCs/>
+          <w:color w:val="808080"/>
+          <w:sz w:val="18"/>
+          <w:szCs w:val="18"/>
+        </w:rPr>
+        <w:t xml:space="preserve"> out </w:t>
+      </w:r>
+      <w:proofErr w:type="gramStart"/>
+      <w:r>
+        <w:rPr>
+          <w:rFonts w:ascii="Courier New" w:eastAsia="Times New Roman" w:hAnsi="Courier New" w:cs="Courier New"/>
+          <w:i/>
+          <w:iCs/>
+          <w:color w:val="808080"/>
+          <w:sz w:val="18"/>
+          <w:szCs w:val="18"/>
+        </w:rPr>
+        <w:t>The</w:t>
+      </w:r>
+      <w:proofErr w:type="gramEnd"/>
+      <w:r>
+        <w:rPr>
+          <w:rFonts w:ascii="Courier New" w:eastAsia="Times New Roman" w:hAnsi="Courier New" w:cs="Courier New"/>
+          <w:i/>
+          <w:iCs/>
+          <w:color w:val="808080"/>
+          <w:sz w:val="18"/>
+          <w:szCs w:val="18"/>
+        </w:rPr>
+        <w:t xml:space="preserve"> output stream to serialize to</w:t>
+      </w:r>
+      <w:r>
+        <w:rPr>
+          <w:rFonts w:ascii="Courier New" w:eastAsia="Times New Roman" w:hAnsi="Courier New" w:cs="Courier New"/>
+          <w:i/>
+          <w:iCs/>
+          <w:color w:val="808080"/>
+          <w:sz w:val="18"/>
+          <w:szCs w:val="18"/>
+        </w:rPr>
+        <w:br/>
+        <w:t xml:space="preserve"> * @</w:t>
+      </w:r>
+      <w:proofErr w:type="spellStart"/>
+      <w:r>
+        <w:rPr>
+          <w:rFonts w:ascii="Courier New" w:eastAsia="Times New Roman" w:hAnsi="Courier New" w:cs="Courier New"/>
+          <w:i/>
+          <w:iCs/>
+          <w:color w:val="808080"/>
+          <w:sz w:val="18"/>
+          <w:szCs w:val="18"/>
+        </w:rPr>
+        <w:t>param</w:t>
+      </w:r>
+      <w:proofErr w:type="spellEnd"/>
+      <w:r>
+        <w:rPr>
+          <w:rFonts w:ascii="Courier New" w:eastAsia="Times New Roman" w:hAnsi="Courier New" w:cs="Courier New"/>
+          <w:i/>
+          <w:iCs/>
+          <w:color w:val="808080"/>
+          <w:sz w:val="18"/>
+          <w:szCs w:val="18"/>
+        </w:rPr>
+        <w:t xml:space="preserve"> car1 The vehicle to serialize to out</w:t>
+      </w:r>
+      <w:r>
+        <w:rPr>
+          <w:rFonts w:ascii="Courier New" w:eastAsia="Times New Roman" w:hAnsi="Courier New" w:cs="Courier New"/>
+          <w:i/>
+          <w:iCs/>
+          <w:color w:val="808080"/>
+          <w:sz w:val="18"/>
+          <w:szCs w:val="18"/>
+        </w:rPr>
+        <w:br/>
+        <w:t xml:space="preserve"> * @return out</w:t>
+      </w:r>
+      <w:r>
+        <w:rPr>
+          <w:rFonts w:ascii="Courier New" w:eastAsia="Times New Roman" w:hAnsi="Courier New" w:cs="Courier New"/>
+          <w:i/>
+          <w:iCs/>
+          <w:color w:val="808080"/>
+          <w:sz w:val="18"/>
+          <w:szCs w:val="18"/>
+        </w:rPr>
+        <w:br/>
+        <w:t xml:space="preserve"> */</w:t>
+      </w:r>
+      <w:r>
+        <w:rPr>
+          <w:rFonts w:ascii="Courier New" w:eastAsia="Times New Roman" w:hAnsi="Courier New" w:cs="Courier New"/>
+          <w:i/>
+          <w:iCs/>
+          <w:color w:val="808080"/>
+          <w:sz w:val="18"/>
+          <w:szCs w:val="18"/>
+        </w:rPr>
+        <w:br/>
+        <w:t>/**</w:t>
+      </w:r>
+      <w:r>
+        <w:rPr>
+          <w:rFonts w:ascii="Courier New" w:eastAsia="Times New Roman" w:hAnsi="Courier New" w:cs="Courier New"/>
+          <w:i/>
+          <w:iCs/>
+          <w:color w:val="808080"/>
+          <w:sz w:val="18"/>
+          <w:szCs w:val="18"/>
+        </w:rPr>
+        <w:br/>
+        <w:t xml:space="preserve"> * Implement the &gt;&gt; operator as a method to </w:t>
+      </w:r>
+      <w:proofErr w:type="spellStart"/>
+      <w:r>
+        <w:rPr>
+          <w:rFonts w:ascii="Courier New" w:eastAsia="Times New Roman" w:hAnsi="Courier New" w:cs="Courier New"/>
+          <w:i/>
+          <w:iCs/>
+          <w:color w:val="808080"/>
+          <w:sz w:val="18"/>
+          <w:szCs w:val="18"/>
+        </w:rPr>
+        <w:t>deserialize</w:t>
+      </w:r>
+      <w:proofErr w:type="spellEnd"/>
+      <w:r>
+        <w:rPr>
+          <w:rFonts w:ascii="Courier New" w:eastAsia="Times New Roman" w:hAnsi="Courier New" w:cs="Courier New"/>
+          <w:i/>
+          <w:iCs/>
+          <w:color w:val="808080"/>
+          <w:sz w:val="18"/>
+          <w:szCs w:val="18"/>
+        </w:rPr>
+        <w:t xml:space="preserve"> this object</w:t>
+      </w:r>
+      <w:r>
+        <w:rPr>
+          <w:rFonts w:ascii="Courier New" w:eastAsia="Times New Roman" w:hAnsi="Courier New" w:cs="Courier New"/>
+          <w:i/>
+          <w:iCs/>
+          <w:color w:val="808080"/>
+          <w:sz w:val="18"/>
+          <w:szCs w:val="18"/>
+        </w:rPr>
+        <w:br/>
+        <w:t xml:space="preserve"> *</w:t>
+      </w:r>
+      <w:r>
+        <w:rPr>
+          <w:rFonts w:ascii="Courier New" w:eastAsia="Times New Roman" w:hAnsi="Courier New" w:cs="Courier New"/>
+          <w:i/>
+          <w:iCs/>
+          <w:color w:val="808080"/>
+          <w:sz w:val="18"/>
+          <w:szCs w:val="18"/>
+        </w:rPr>
+        <w:br/>
+        <w:t xml:space="preserve"> * Contains </w:t>
+      </w:r>
+      <w:proofErr w:type="spellStart"/>
+      <w:r>
+        <w:rPr>
+          <w:rFonts w:ascii="Courier New" w:eastAsia="Times New Roman" w:hAnsi="Courier New" w:cs="Courier New"/>
+          <w:i/>
+          <w:iCs/>
+          <w:color w:val="808080"/>
+          <w:sz w:val="18"/>
+          <w:szCs w:val="18"/>
+        </w:rPr>
+        <w:t>cout</w:t>
+      </w:r>
+      <w:proofErr w:type="spellEnd"/>
+      <w:r>
+        <w:rPr>
+          <w:rFonts w:ascii="Courier New" w:eastAsia="Times New Roman" w:hAnsi="Courier New" w:cs="Courier New"/>
+          <w:i/>
+          <w:iCs/>
+          <w:color w:val="808080"/>
+          <w:sz w:val="18"/>
+          <w:szCs w:val="18"/>
+        </w:rPr>
+        <w:t>/</w:t>
+      </w:r>
+      <w:proofErr w:type="spellStart"/>
+      <w:r>
+        <w:rPr>
+          <w:rFonts w:ascii="Courier New" w:eastAsia="Times New Roman" w:hAnsi="Courier New" w:cs="Courier New"/>
+          <w:i/>
+          <w:iCs/>
+          <w:color w:val="808080"/>
+          <w:sz w:val="18"/>
+          <w:szCs w:val="18"/>
+        </w:rPr>
+        <w:t>cin</w:t>
+      </w:r>
+      <w:proofErr w:type="spellEnd"/>
+      <w:r>
+        <w:rPr>
+          <w:rFonts w:ascii="Courier New" w:eastAsia="Times New Roman" w:hAnsi="Courier New" w:cs="Courier New"/>
+          <w:i/>
+          <w:iCs/>
+          <w:color w:val="808080"/>
+          <w:sz w:val="18"/>
+          <w:szCs w:val="18"/>
+        </w:rPr>
+        <w:t xml:space="preserve"> specific content for the purpose of user input.</w:t>
+      </w:r>
+      <w:r>
+        <w:rPr>
+          <w:rFonts w:ascii="Courier New" w:eastAsia="Times New Roman" w:hAnsi="Courier New" w:cs="Courier New"/>
+          <w:i/>
+          <w:iCs/>
+          <w:color w:val="808080"/>
+          <w:sz w:val="18"/>
+          <w:szCs w:val="18"/>
+        </w:rPr>
+        <w:br/>
+        <w:t xml:space="preserve"> *</w:t>
+      </w:r>
+      <w:r>
+        <w:rPr>
+          <w:rFonts w:ascii="Courier New" w:eastAsia="Times New Roman" w:hAnsi="Courier New" w:cs="Courier New"/>
+          <w:i/>
+          <w:iCs/>
+          <w:color w:val="808080"/>
+          <w:sz w:val="18"/>
+          <w:szCs w:val="18"/>
+        </w:rPr>
+        <w:br/>
+        <w:t xml:space="preserve"> * @</w:t>
+      </w:r>
+      <w:proofErr w:type="spellStart"/>
+      <w:r>
+        <w:rPr>
+          <w:rFonts w:ascii="Courier New" w:eastAsia="Times New Roman" w:hAnsi="Courier New" w:cs="Courier New"/>
+          <w:i/>
+          <w:iCs/>
+          <w:color w:val="808080"/>
+          <w:sz w:val="18"/>
+          <w:szCs w:val="18"/>
+        </w:rPr>
+        <w:t>param</w:t>
+      </w:r>
+      <w:proofErr w:type="spellEnd"/>
+      <w:r>
+        <w:rPr>
+          <w:rFonts w:ascii="Courier New" w:eastAsia="Times New Roman" w:hAnsi="Courier New" w:cs="Courier New"/>
+          <w:i/>
+          <w:iCs/>
+          <w:color w:val="808080"/>
+          <w:sz w:val="18"/>
+          <w:szCs w:val="18"/>
+        </w:rPr>
+        <w:t xml:space="preserve"> out The input stream to read from</w:t>
+      </w:r>
+      <w:r>
+        <w:rPr>
+          <w:rFonts w:ascii="Courier New" w:eastAsia="Times New Roman" w:hAnsi="Courier New" w:cs="Courier New"/>
+          <w:i/>
+          <w:iCs/>
+          <w:color w:val="808080"/>
+          <w:sz w:val="18"/>
+          <w:szCs w:val="18"/>
+        </w:rPr>
+        <w:br/>
+        <w:t xml:space="preserve"> * @</w:t>
+      </w:r>
+      <w:proofErr w:type="spellStart"/>
+      <w:r>
+        <w:rPr>
+          <w:rFonts w:ascii="Courier New" w:eastAsia="Times New Roman" w:hAnsi="Courier New" w:cs="Courier New"/>
+          <w:i/>
+          <w:iCs/>
+          <w:color w:val="808080"/>
+          <w:sz w:val="18"/>
+          <w:szCs w:val="18"/>
+        </w:rPr>
+        <w:t>param</w:t>
+      </w:r>
+      <w:proofErr w:type="spellEnd"/>
+      <w:r>
+        <w:rPr>
+          <w:rFonts w:ascii="Courier New" w:eastAsia="Times New Roman" w:hAnsi="Courier New" w:cs="Courier New"/>
+          <w:i/>
+          <w:iCs/>
+          <w:color w:val="808080"/>
+          <w:sz w:val="18"/>
+          <w:szCs w:val="18"/>
+        </w:rPr>
+        <w:t xml:space="preserve"> car1 The vehicle to dump the incoming data to</w:t>
+      </w:r>
+      <w:r>
+        <w:rPr>
+          <w:rFonts w:ascii="Courier New" w:eastAsia="Times New Roman" w:hAnsi="Courier New" w:cs="Courier New"/>
+          <w:i/>
+          <w:iCs/>
+          <w:color w:val="808080"/>
+          <w:sz w:val="18"/>
+          <w:szCs w:val="18"/>
+        </w:rPr>
+        <w:br/>
+        <w:t xml:space="preserve"> * @return out (input)</w:t>
+      </w:r>
+      <w:r>
+        <w:rPr>
+          <w:rFonts w:ascii="Courier New" w:eastAsia="Times New Roman" w:hAnsi="Courier New" w:cs="Courier New"/>
+          <w:i/>
+          <w:iCs/>
+          <w:color w:val="808080"/>
+          <w:sz w:val="18"/>
+          <w:szCs w:val="18"/>
+        </w:rPr>
+        <w:br/>
+        <w:t xml:space="preserve"> */</w:t>
+      </w:r>
+      <w:r>
+        <w:rPr>
+          <w:rFonts w:ascii="Courier New" w:eastAsia="Times New Roman" w:hAnsi="Courier New" w:cs="Courier New"/>
+          <w:i/>
+          <w:iCs/>
+          <w:color w:val="808080"/>
+          <w:sz w:val="18"/>
+          <w:szCs w:val="18"/>
+        </w:rPr>
+        <w:br/>
+        <w:t xml:space="preserve">    //Read strings then call setters</w:t>
+      </w:r>
+      <w:r>
+        <w:rPr>
+          <w:rFonts w:ascii="Courier New" w:eastAsia="Times New Roman" w:hAnsi="Courier New" w:cs="Courier New"/>
+          <w:i/>
+          <w:iCs/>
+          <w:color w:val="808080"/>
+          <w:sz w:val="18"/>
+          <w:szCs w:val="18"/>
+        </w:rPr>
+        <w:br/>
+        <w:t>/**</w:t>
+      </w:r>
+      <w:r>
+        <w:rPr>
+          <w:rFonts w:ascii="Courier New" w:eastAsia="Times New Roman" w:hAnsi="Courier New" w:cs="Courier New"/>
+          <w:i/>
+          <w:iCs/>
+          <w:color w:val="808080"/>
+          <w:sz w:val="18"/>
+          <w:szCs w:val="18"/>
+        </w:rPr>
+        <w:br/>
+        <w:t xml:space="preserve"> * Implement a method to serialize this object without console output</w:t>
+      </w:r>
+      <w:r>
+        <w:rPr>
+          <w:rFonts w:ascii="Courier New" w:eastAsia="Times New Roman" w:hAnsi="Courier New" w:cs="Courier New"/>
+          <w:i/>
+          <w:iCs/>
+          <w:color w:val="808080"/>
+          <w:sz w:val="18"/>
+          <w:szCs w:val="18"/>
+        </w:rPr>
+        <w:br/>
+        <w:t xml:space="preserve"> *</w:t>
+      </w:r>
+      <w:r>
+        <w:rPr>
+          <w:rFonts w:ascii="Courier New" w:eastAsia="Times New Roman" w:hAnsi="Courier New" w:cs="Courier New"/>
+          <w:i/>
+          <w:iCs/>
+          <w:color w:val="808080"/>
+          <w:sz w:val="18"/>
+          <w:szCs w:val="18"/>
+        </w:rPr>
+        <w:br/>
+        <w:t xml:space="preserve"> * @</w:t>
+      </w:r>
+      <w:proofErr w:type="spellStart"/>
+      <w:r>
+        <w:rPr>
+          <w:rFonts w:ascii="Courier New" w:eastAsia="Times New Roman" w:hAnsi="Courier New" w:cs="Courier New"/>
+          <w:i/>
+          <w:iCs/>
+          <w:color w:val="808080"/>
+          <w:sz w:val="18"/>
+          <w:szCs w:val="18"/>
+        </w:rPr>
+        <w:t>param</w:t>
+      </w:r>
+      <w:proofErr w:type="spellEnd"/>
+      <w:r>
+        <w:rPr>
+          <w:rFonts w:ascii="Courier New" w:eastAsia="Times New Roman" w:hAnsi="Courier New" w:cs="Courier New"/>
+          <w:i/>
+          <w:iCs/>
+          <w:color w:val="808080"/>
+          <w:sz w:val="18"/>
+          <w:szCs w:val="18"/>
+        </w:rPr>
+        <w:t xml:space="preserve"> out The output stream to serialize to</w:t>
+      </w:r>
+      <w:r>
+        <w:rPr>
+          <w:rFonts w:ascii="Courier New" w:eastAsia="Times New Roman" w:hAnsi="Courier New" w:cs="Courier New"/>
+          <w:i/>
+          <w:iCs/>
+          <w:color w:val="808080"/>
+          <w:sz w:val="18"/>
+          <w:szCs w:val="18"/>
+        </w:rPr>
+        <w:br/>
+        <w:t xml:space="preserve"> */</w:t>
+      </w:r>
+      <w:r>
+        <w:rPr>
+          <w:rFonts w:ascii="Courier New" w:eastAsia="Times New Roman" w:hAnsi="Courier New" w:cs="Courier New"/>
+          <w:i/>
+          <w:iCs/>
+          <w:color w:val="808080"/>
+          <w:sz w:val="18"/>
+          <w:szCs w:val="18"/>
+        </w:rPr>
+        <w:br/>
+        <w:t xml:space="preserve">    //Call getters and output the values to the output stream</w:t>
+      </w:r>
+      <w:r>
+        <w:rPr>
+          <w:rFonts w:ascii="Courier New" w:eastAsia="Times New Roman" w:hAnsi="Courier New" w:cs="Courier New"/>
+          <w:i/>
+          <w:iCs/>
+          <w:color w:val="808080"/>
+          <w:sz w:val="18"/>
+          <w:szCs w:val="18"/>
+        </w:rPr>
+        <w:br/>
+        <w:t xml:space="preserve">    //Dereference the dealer</w:t>
+      </w:r>
+      <w:r>
+        <w:rPr>
+          <w:rFonts w:ascii="Courier New" w:eastAsia="Times New Roman" w:hAnsi="Courier New" w:cs="Courier New"/>
+          <w:i/>
+          <w:iCs/>
+          <w:color w:val="808080"/>
+          <w:sz w:val="18"/>
+          <w:szCs w:val="18"/>
+        </w:rPr>
+        <w:br/>
+        <w:t xml:space="preserve">    //Dump the dealer data</w:t>
+      </w:r>
+      <w:r>
+        <w:rPr>
+          <w:rFonts w:ascii="Courier New" w:eastAsia="Times New Roman" w:hAnsi="Courier New" w:cs="Courier New"/>
+          <w:i/>
+          <w:iCs/>
+          <w:color w:val="808080"/>
+          <w:sz w:val="18"/>
+          <w:szCs w:val="18"/>
+        </w:rPr>
+        <w:br/>
+        <w:t>/**</w:t>
+      </w:r>
+      <w:r>
+        <w:rPr>
+          <w:rFonts w:ascii="Courier New" w:eastAsia="Times New Roman" w:hAnsi="Courier New" w:cs="Courier New"/>
+          <w:i/>
+          <w:iCs/>
+          <w:color w:val="808080"/>
+          <w:sz w:val="18"/>
+          <w:szCs w:val="18"/>
+        </w:rPr>
+        <w:br/>
+        <w:t xml:space="preserve"> * Implement a method to </w:t>
+      </w:r>
+      <w:proofErr w:type="spellStart"/>
+      <w:r>
+        <w:rPr>
+          <w:rFonts w:ascii="Courier New" w:eastAsia="Times New Roman" w:hAnsi="Courier New" w:cs="Courier New"/>
+          <w:i/>
+          <w:iCs/>
+          <w:color w:val="808080"/>
+          <w:sz w:val="18"/>
+          <w:szCs w:val="18"/>
+        </w:rPr>
+        <w:t>deserialize</w:t>
+      </w:r>
+      <w:proofErr w:type="spellEnd"/>
+      <w:r>
+        <w:rPr>
+          <w:rFonts w:ascii="Courier New" w:eastAsia="Times New Roman" w:hAnsi="Courier New" w:cs="Courier New"/>
+          <w:i/>
+          <w:iCs/>
+          <w:color w:val="808080"/>
+          <w:sz w:val="18"/>
+          <w:szCs w:val="18"/>
+        </w:rPr>
+        <w:t xml:space="preserve"> this object without console output</w:t>
+      </w:r>
+      <w:r>
+        <w:rPr>
+          <w:rFonts w:ascii="Courier New" w:eastAsia="Times New Roman" w:hAnsi="Courier New" w:cs="Courier New"/>
+          <w:i/>
+          <w:iCs/>
+          <w:color w:val="808080"/>
+          <w:sz w:val="18"/>
+          <w:szCs w:val="18"/>
+        </w:rPr>
+        <w:br/>
+        <w:t xml:space="preserve"> *</w:t>
+      </w:r>
+      <w:r>
+        <w:rPr>
+          <w:rFonts w:ascii="Courier New" w:eastAsia="Times New Roman" w:hAnsi="Courier New" w:cs="Courier New"/>
+          <w:i/>
+          <w:iCs/>
+          <w:color w:val="808080"/>
+          <w:sz w:val="18"/>
+          <w:szCs w:val="18"/>
+        </w:rPr>
+        <w:br/>
+        <w:t xml:space="preserve"> * @</w:t>
+      </w:r>
+      <w:proofErr w:type="spellStart"/>
+      <w:r>
+        <w:rPr>
+          <w:rFonts w:ascii="Courier New" w:eastAsia="Times New Roman" w:hAnsi="Courier New" w:cs="Courier New"/>
+          <w:i/>
+          <w:iCs/>
+          <w:color w:val="808080"/>
+          <w:sz w:val="18"/>
+          <w:szCs w:val="18"/>
+        </w:rPr>
+        <w:t>param</w:t>
+      </w:r>
+      <w:proofErr w:type="spellEnd"/>
+      <w:r>
+        <w:rPr>
+          <w:rFonts w:ascii="Courier New" w:eastAsia="Times New Roman" w:hAnsi="Courier New" w:cs="Courier New"/>
+          <w:i/>
+          <w:iCs/>
+          <w:color w:val="808080"/>
+          <w:sz w:val="18"/>
+          <w:szCs w:val="18"/>
+        </w:rPr>
+        <w:t xml:space="preserve"> in The input stream to serialize to</w:t>
+      </w:r>
+      <w:r>
+        <w:rPr>
+          <w:rFonts w:ascii="Courier New" w:eastAsia="Times New Roman" w:hAnsi="Courier New" w:cs="Courier New"/>
+          <w:i/>
+          <w:iCs/>
+          <w:color w:val="808080"/>
+          <w:sz w:val="18"/>
+          <w:szCs w:val="18"/>
+        </w:rPr>
+        <w:br/>
+        <w:t xml:space="preserve"> */</w:t>
+      </w:r>
+      <w:r>
+        <w:rPr>
+          <w:rFonts w:ascii="Courier New" w:eastAsia="Times New Roman" w:hAnsi="Courier New" w:cs="Courier New"/>
+          <w:i/>
+          <w:iCs/>
+          <w:color w:val="808080"/>
+          <w:sz w:val="18"/>
+          <w:szCs w:val="18"/>
+        </w:rPr>
+        <w:br/>
+      </w:r>
+      <w:r>
+        <w:rPr>
+          <w:rFonts w:ascii="Courier New" w:eastAsia="Times New Roman" w:hAnsi="Courier New" w:cs="Courier New"/>
+          <w:i/>
+          <w:iCs/>
+          <w:color w:val="808080"/>
+          <w:sz w:val="18"/>
+          <w:szCs w:val="18"/>
+        </w:rPr>
+        <w:lastRenderedPageBreak/>
+        <w:t xml:space="preserve">    //Read the values from the input stream to the properties</w:t>
+      </w:r>
+      <w:r>
+        <w:rPr>
+          <w:rFonts w:ascii="Courier New" w:eastAsia="Times New Roman" w:hAnsi="Courier New" w:cs="Courier New"/>
+          <w:i/>
+          <w:iCs/>
+          <w:color w:val="808080"/>
+          <w:sz w:val="18"/>
+          <w:szCs w:val="18"/>
+        </w:rPr>
+        <w:br/>
+        <w:t xml:space="preserve">    //Read strings then call setters</w:t>
+      </w:r>
+    </w:p>
+    <w:p>
+      <w:pPr>
+        <w:autoSpaceDE w:val="0"/>
+        <w:autoSpaceDN w:val="0"/>
+        <w:adjustRightInd w:val="0"/>
+        <w:spacing w:after="0" w:line="240" w:lineRule="auto"/>
+        <w:rPr>
+          <w:rFonts w:cs="Courier New"/>
+        </w:rPr>
+      </w:pPr>
+    </w:p>
     <w:sectPr>
-      <w:headerReference w:type="default" r:id="rId13"/>
-      <w:footerReference w:type="default" r:id="rId14"/>
+      <w:headerReference w:type="default" r:id="rId14"/>
+      <w:footerReference w:type="default" r:id="rId15"/>
       <w:pgSz w:w="12240" w:h="15840"/>
       <w:pgMar w:top="1440" w:right="1440" w:bottom="1440" w:left="1440" w:header="720" w:footer="720" w:gutter="0"/>
       <w:cols w:space="720"/>
@@ -3066,7 +6934,7 @@
                 <w:bCs/>
                 <w:noProof/>
               </w:rPr>
-              <w:t>5</w:t>
+              <w:t>9</w:t>
             </w:r>
             <w:r>
               <w:rPr>
@@ -3106,7 +6974,7 @@
                 <w:bCs/>
                 <w:noProof/>
               </w:rPr>
-              <w:t>5</w:t>
+              <w:t>9</w:t>
             </w:r>
             <w:r>
               <w:rPr>

</xml_diff>